<commit_message>
new filed 26 february
</commit_message>
<xml_diff>
--- a/4 курс/Введение в искусственный интеллект/Parakhin_PRI120_VVII_lab3.docx
+++ b/4 курс/Введение в искусственный интеллект/Parakhin_PRI120_VVII_lab3.docx
@@ -397,6 +397,35 @@
     <w:p>
       <w:pPr>
         <w:pStyle w:val="a3"/>
+        <w:jc w:val="center"/>
+        <w:rPr>
+          <w:rFonts w:ascii="Times New Roman" w:hAnsi="Times New Roman"/>
+          <w:sz w:val="44"/>
+        </w:rPr>
+      </w:pPr>
+    </w:p>
+    <w:p>
+      <w:pPr>
+        <w:pStyle w:val="a3"/>
+        <w:jc w:val="center"/>
+        <w:rPr>
+          <w:rFonts w:ascii="Times New Roman" w:hAnsi="Times New Roman"/>
+          <w:sz w:val="36"/>
+          <w:szCs w:val="36"/>
+        </w:rPr>
+      </w:pPr>
+      <w:r>
+        <w:rPr>
+          <w:rFonts w:ascii="Times New Roman" w:hAnsi="Times New Roman"/>
+          <w:sz w:val="36"/>
+          <w:szCs w:val="36"/>
+        </w:rPr>
+        <w:t>Тема: Модель нейрона. Графическая визуализация вычислений</w:t>
+      </w:r>
+    </w:p>
+    <w:p>
+      <w:pPr>
+        <w:pStyle w:val="a3"/>
         <w:rPr>
           <w:rFonts w:ascii="Times New Roman" w:hAnsi="Times New Roman"/>
           <w:sz w:val="28"/>
@@ -630,51 +659,6 @@
         </w:rPr>
         <w:t>И.</w:t>
       </w:r>
-    </w:p>
-    <w:p>
-      <w:pPr>
-        <w:pStyle w:val="a3"/>
-        <w:rPr>
-          <w:rFonts w:ascii="Times New Roman" w:hAnsi="Times New Roman"/>
-          <w:sz w:val="28"/>
-        </w:rPr>
-      </w:pPr>
-    </w:p>
-    <w:p>
-      <w:pPr>
-        <w:pStyle w:val="a3"/>
-        <w:rPr>
-          <w:rFonts w:ascii="Times New Roman" w:hAnsi="Times New Roman"/>
-          <w:sz w:val="28"/>
-        </w:rPr>
-      </w:pPr>
-    </w:p>
-    <w:p>
-      <w:pPr>
-        <w:pStyle w:val="a3"/>
-        <w:rPr>
-          <w:rFonts w:ascii="Times New Roman" w:hAnsi="Times New Roman"/>
-          <w:sz w:val="28"/>
-        </w:rPr>
-      </w:pPr>
-    </w:p>
-    <w:p>
-      <w:pPr>
-        <w:pStyle w:val="a3"/>
-        <w:rPr>
-          <w:rFonts w:ascii="Times New Roman" w:hAnsi="Times New Roman"/>
-          <w:sz w:val="28"/>
-        </w:rPr>
-      </w:pPr>
-    </w:p>
-    <w:p>
-      <w:pPr>
-        <w:pStyle w:val="a3"/>
-        <w:rPr>
-          <w:rFonts w:ascii="Times New Roman" w:hAnsi="Times New Roman"/>
-          <w:sz w:val="28"/>
-        </w:rPr>
-      </w:pPr>
     </w:p>
     <w:p>
       <w:pPr>
@@ -941,38 +925,52 @@
           <w:sz w:val="28"/>
           <w:szCs w:val="28"/>
         </w:rPr>
-        <w:t>исходные данные:</w:t>
-      </w:r>
-    </w:p>
-    <w:p>
-      <w:pPr>
-        <w:rPr>
-          <w:rFonts w:ascii="Courier New" w:hAnsi="Courier New" w:cs="Courier New"/>
-        </w:rPr>
-      </w:pPr>
-      <w:r>
-        <w:rPr>
-          <w:rFonts w:ascii="Courier New" w:hAnsi="Courier New" w:cs="Courier New"/>
+        <w:t>исходные данные</w:t>
+      </w:r>
+      <w:r>
+        <w:rPr>
+          <w:sz w:val="28"/>
+          <w:szCs w:val="28"/>
+        </w:rPr>
+        <w:t xml:space="preserve"> (рис.1)</w:t>
+      </w:r>
+      <w:r>
+        <w:rPr>
+          <w:sz w:val="28"/>
+          <w:szCs w:val="28"/>
+        </w:rPr>
+        <w:t>:</w:t>
+      </w:r>
+    </w:p>
+    <w:p>
+      <w:pPr>
+        <w:rPr>
+          <w:rFonts w:ascii="Consolas" w:hAnsi="Consolas" w:cs="Courier New"/>
+        </w:rPr>
+      </w:pPr>
+      <w:r>
+        <w:rPr>
+          <w:rFonts w:ascii="Consolas" w:hAnsi="Consolas" w:cs="Courier New"/>
           <w:lang w:val="en-US"/>
         </w:rPr>
         <w:t>x</w:t>
       </w:r>
       <w:r>
         <w:rPr>
-          <w:rFonts w:ascii="Courier New" w:hAnsi="Courier New" w:cs="Courier New"/>
+          <w:rFonts w:ascii="Consolas" w:hAnsi="Consolas" w:cs="Courier New"/>
         </w:rPr>
         <w:t>_</w:t>
       </w:r>
       <w:r>
         <w:rPr>
-          <w:rFonts w:ascii="Courier New" w:hAnsi="Courier New" w:cs="Courier New"/>
+          <w:rFonts w:ascii="Consolas" w:hAnsi="Consolas" w:cs="Courier New"/>
           <w:lang w:val="en-US"/>
         </w:rPr>
         <w:t>input</w:t>
       </w:r>
       <w:r>
         <w:rPr>
-          <w:rFonts w:ascii="Courier New" w:hAnsi="Courier New" w:cs="Courier New"/>
+          <w:rFonts w:ascii="Consolas" w:hAnsi="Consolas" w:cs="Courier New"/>
         </w:rPr>
         <w:t xml:space="preserve"> = -1:0.05:1;</w:t>
       </w:r>
@@ -980,57 +978,36 @@
     <w:p>
       <w:pPr>
         <w:rPr>
-          <w:rFonts w:ascii="Courier New" w:hAnsi="Courier New" w:cs="Courier New"/>
+          <w:rFonts w:ascii="Consolas" w:hAnsi="Consolas" w:cs="Courier New"/>
           <w:lang w:val="en-US"/>
         </w:rPr>
       </w:pPr>
       <w:proofErr w:type="spellStart"/>
       <w:r>
         <w:rPr>
-          <w:rFonts w:ascii="Courier New" w:hAnsi="Courier New" w:cs="Courier New"/>
-          <w:lang w:val="en-US"/>
-        </w:rPr>
-        <w:t>y</w:t>
-      </w:r>
-      <w:r>
-        <w:rPr>
-          <w:rFonts w:ascii="Courier New" w:hAnsi="Courier New" w:cs="Courier New"/>
-          <w:lang w:val="en-US"/>
-        </w:rPr>
-        <w:t>_</w:t>
-      </w:r>
-      <w:r>
-        <w:rPr>
-          <w:rFonts w:ascii="Courier New" w:hAnsi="Courier New" w:cs="Courier New"/>
-          <w:lang w:val="en-US"/>
-        </w:rPr>
-        <w:t>target</w:t>
+          <w:rFonts w:ascii="Consolas" w:hAnsi="Consolas" w:cs="Courier New"/>
+          <w:lang w:val="en-US"/>
+        </w:rPr>
+        <w:t>y_target</w:t>
       </w:r>
       <w:proofErr w:type="spellEnd"/>
       <w:r>
         <w:rPr>
-          <w:rFonts w:ascii="Courier New" w:hAnsi="Courier New" w:cs="Courier New"/>
+          <w:rFonts w:ascii="Consolas" w:hAnsi="Consolas" w:cs="Courier New"/>
           <w:lang w:val="en-US"/>
         </w:rPr>
         <w:t xml:space="preserve"> = </w:t>
       </w:r>
       <w:r>
         <w:rPr>
-          <w:rFonts w:ascii="Courier New" w:hAnsi="Courier New" w:cs="Courier New"/>
-          <w:lang w:val="en-US"/>
-        </w:rPr>
-        <w:t>c</w:t>
-      </w:r>
-      <w:r>
-        <w:rPr>
-          <w:rFonts w:ascii="Courier New" w:hAnsi="Courier New" w:cs="Courier New"/>
-          <w:lang w:val="en-US"/>
-        </w:rPr>
-        <w:t>os</w:t>
-      </w:r>
-      <w:r>
-        <w:rPr>
-          <w:rFonts w:ascii="Courier New" w:hAnsi="Courier New" w:cs="Courier New"/>
+          <w:rFonts w:ascii="Consolas" w:hAnsi="Consolas" w:cs="Courier New"/>
+          <w:lang w:val="en-US"/>
+        </w:rPr>
+        <w:t>cos</w:t>
+      </w:r>
+      <w:r>
+        <w:rPr>
+          <w:rFonts w:ascii="Consolas" w:hAnsi="Consolas" w:cs="Courier New"/>
           <w:lang w:val="en-US"/>
         </w:rPr>
         <w:t>(</w:t>
@@ -1038,29 +1015,15 @@
       <w:proofErr w:type="spellStart"/>
       <w:r>
         <w:rPr>
-          <w:rFonts w:ascii="Courier New" w:hAnsi="Courier New" w:cs="Courier New"/>
-          <w:lang w:val="en-US"/>
-        </w:rPr>
-        <w:t>x</w:t>
-      </w:r>
-      <w:r>
-        <w:rPr>
-          <w:rFonts w:ascii="Courier New" w:hAnsi="Courier New" w:cs="Courier New"/>
-          <w:lang w:val="en-US"/>
-        </w:rPr>
-        <w:t>_</w:t>
-      </w:r>
-      <w:r>
-        <w:rPr>
-          <w:rFonts w:ascii="Courier New" w:hAnsi="Courier New" w:cs="Courier New"/>
-          <w:lang w:val="en-US"/>
-        </w:rPr>
-        <w:t>input</w:t>
+          <w:rFonts w:ascii="Consolas" w:hAnsi="Consolas" w:cs="Courier New"/>
+          <w:lang w:val="en-US"/>
+        </w:rPr>
+        <w:t>x_input</w:t>
       </w:r>
       <w:proofErr w:type="spellEnd"/>
       <w:r>
         <w:rPr>
-          <w:rFonts w:ascii="Courier New" w:hAnsi="Courier New" w:cs="Courier New"/>
+          <w:rFonts w:ascii="Consolas" w:hAnsi="Consolas" w:cs="Courier New"/>
           <w:lang w:val="en-US"/>
         </w:rPr>
         <w:t>);</w:t>
@@ -1069,74 +1032,47 @@
     <w:p>
       <w:pPr>
         <w:rPr>
-          <w:rFonts w:ascii="Courier New" w:hAnsi="Courier New" w:cs="Courier New"/>
+          <w:rFonts w:ascii="Consolas" w:hAnsi="Consolas" w:cs="Courier New"/>
         </w:rPr>
       </w:pPr>
       <w:proofErr w:type="spellStart"/>
       <w:r>
         <w:rPr>
-          <w:rFonts w:ascii="Courier New" w:hAnsi="Courier New" w:cs="Courier New"/>
+          <w:rFonts w:ascii="Consolas" w:hAnsi="Consolas" w:cs="Courier New"/>
         </w:rPr>
         <w:t>x_predict</w:t>
       </w:r>
       <w:proofErr w:type="spellEnd"/>
       <w:r>
         <w:rPr>
-          <w:rFonts w:ascii="Courier New" w:hAnsi="Courier New" w:cs="Courier New"/>
+          <w:rFonts w:ascii="Consolas" w:hAnsi="Consolas" w:cs="Courier New"/>
         </w:rPr>
         <w:t xml:space="preserve"> = 1.1;</w:t>
       </w:r>
     </w:p>
     <w:p>
       <w:pPr>
-        <w:jc w:val="center"/>
-        <w:rPr>
-          <w:rFonts w:ascii="Courier New" w:hAnsi="Courier New" w:cs="Courier New"/>
-        </w:rPr>
-      </w:pPr>
-    </w:p>
-    <w:p>
-      <w:pPr>
-        <w:spacing w:line="360" w:lineRule="auto"/>
-        <w:jc w:val="both"/>
-        <w:rPr>
-          <w:sz w:val="28"/>
-          <w:szCs w:val="28"/>
-        </w:rPr>
-      </w:pPr>
-      <w:r>
-        <w:rPr>
-          <w:sz w:val="28"/>
-          <w:szCs w:val="28"/>
-        </w:rPr>
-        <w:t>Импортируем данные</w:t>
-      </w:r>
-      <w:r>
-        <w:rPr>
-          <w:sz w:val="28"/>
-          <w:szCs w:val="28"/>
-        </w:rPr>
-        <w:t xml:space="preserve"> (рис.1):</w:t>
-      </w:r>
-    </w:p>
-    <w:p>
-      <w:pPr>
-        <w:jc w:val="center"/>
-        <w:rPr>
-          <w:rFonts w:ascii="Courier New" w:hAnsi="Courier New" w:cs="Courier New"/>
+        <w:rPr>
+          <w:rFonts w:ascii="Consolas" w:hAnsi="Consolas" w:cs="Courier New"/>
+        </w:rPr>
+      </w:pPr>
+    </w:p>
+    <w:p>
+      <w:pPr>
+        <w:rPr>
+          <w:rFonts w:ascii="Consolas" w:hAnsi="Consolas" w:cs="Courier New"/>
         </w:rPr>
       </w:pPr>
       <w:r>
         <w:rPr>
           <w:noProof/>
-          <w:color w:val="000000" w:themeColor="text1"/>
           <w:lang w:val="en-US" w:eastAsia="en-US"/>
         </w:rPr>
         <w:drawing>
-          <wp:inline distT="0" distB="0" distL="0" distR="0" wp14:anchorId="3F3D55C3" wp14:editId="5FC31907">
-            <wp:extent cx="1828499" cy="3645319"/>
-            <wp:effectExtent l="0" t="0" r="635" b="0"/>
-            <wp:docPr id="14" name="Рисунок 14"/>
+          <wp:inline distT="0" distB="0" distL="0" distR="0" wp14:anchorId="530ABDA0" wp14:editId="056FF989">
+            <wp:extent cx="5940425" cy="3430905"/>
+            <wp:effectExtent l="0" t="0" r="3175" b="0"/>
+            <wp:docPr id="2" name="Рисунок 2"/>
             <wp:cNvGraphicFramePr>
               <a:graphicFrameLocks xmlns:a="http://schemas.openxmlformats.org/drawingml/2006/main" noChangeAspect="1"/>
             </wp:cNvGraphicFramePr>
@@ -1147,27 +1083,20 @@
                     <pic:cNvPr id="1" name=""/>
                     <pic:cNvPicPr/>
                   </pic:nvPicPr>
-                  <pic:blipFill rotWithShape="1">
+                  <pic:blipFill>
                     <a:blip r:embed="rId6"/>
-                    <a:srcRect t="554" r="66562" b="-1"/>
-                    <a:stretch/>
+                    <a:stretch>
+                      <a:fillRect/>
+                    </a:stretch>
                   </pic:blipFill>
-                  <pic:spPr bwMode="auto">
+                  <pic:spPr>
                     <a:xfrm>
                       <a:off x="0" y="0"/>
-                      <a:ext cx="1848345" cy="3684883"/>
+                      <a:ext cx="5940425" cy="3430905"/>
                     </a:xfrm>
                     <a:prstGeom prst="rect">
                       <a:avLst/>
                     </a:prstGeom>
-                    <a:ln>
-                      <a:noFill/>
-                    </a:ln>
-                    <a:extLst>
-                      <a:ext uri="{53640926-AAD7-44D8-BBD7-CCE9431645EC}">
-                        <a14:shadowObscured xmlns:a14="http://schemas.microsoft.com/office/drawing/2010/main"/>
-                      </a:ext>
-                    </a:extLst>
                   </pic:spPr>
                 </pic:pic>
               </a:graphicData>
@@ -1178,96 +1107,220 @@
     </w:p>
     <w:p>
       <w:pPr>
-        <w:spacing w:before="240" w:line="360" w:lineRule="auto"/>
         <w:jc w:val="center"/>
         <w:rPr>
-          <w:color w:val="000000" w:themeColor="text1"/>
-          <w:sz w:val="28"/>
-          <w:szCs w:val="28"/>
-        </w:rPr>
-      </w:pPr>
-      <w:r>
-        <w:rPr>
-          <w:color w:val="000000" w:themeColor="text1"/>
-          <w:sz w:val="28"/>
-          <w:szCs w:val="28"/>
-        </w:rPr>
-        <w:t>Рисунок 1. Импорт данных</w:t>
-      </w:r>
-    </w:p>
-    <w:p>
-      <w:pPr>
-        <w:spacing w:before="240" w:line="360" w:lineRule="auto"/>
-        <w:ind w:firstLine="851"/>
+          <w:rFonts w:ascii="Consolas" w:hAnsi="Consolas" w:cs="Courier New"/>
+        </w:rPr>
+      </w:pPr>
+    </w:p>
+    <w:p>
+      <w:pPr>
+        <w:jc w:val="center"/>
+        <w:rPr>
+          <w:sz w:val="28"/>
+          <w:szCs w:val="28"/>
+        </w:rPr>
+      </w:pPr>
+      <w:r>
+        <w:rPr>
+          <w:sz w:val="28"/>
+          <w:szCs w:val="28"/>
+        </w:rPr>
+        <w:t xml:space="preserve">Рисунок 1. Задание данных в </w:t>
+      </w:r>
+      <w:proofErr w:type="spellStart"/>
+      <w:r>
+        <w:rPr>
+          <w:sz w:val="28"/>
+          <w:szCs w:val="28"/>
+        </w:rPr>
+        <w:t>воркспейсе</w:t>
+      </w:r>
+      <w:proofErr w:type="spellEnd"/>
+    </w:p>
+    <w:p>
+      <w:pPr>
+        <w:jc w:val="center"/>
+        <w:rPr>
+          <w:sz w:val="28"/>
+          <w:szCs w:val="28"/>
+        </w:rPr>
+      </w:pPr>
+    </w:p>
+    <w:p>
+      <w:pPr>
+        <w:jc w:val="center"/>
+        <w:rPr>
+          <w:sz w:val="28"/>
+          <w:szCs w:val="28"/>
+        </w:rPr>
+      </w:pPr>
+    </w:p>
+    <w:p>
+      <w:pPr>
+        <w:jc w:val="center"/>
+        <w:rPr>
+          <w:sz w:val="28"/>
+          <w:szCs w:val="28"/>
+        </w:rPr>
+      </w:pPr>
+    </w:p>
+    <w:p>
+      <w:pPr>
+        <w:jc w:val="center"/>
+        <w:rPr>
+          <w:sz w:val="28"/>
+          <w:szCs w:val="28"/>
+        </w:rPr>
+      </w:pPr>
+    </w:p>
+    <w:p>
+      <w:pPr>
+        <w:jc w:val="center"/>
+        <w:rPr>
+          <w:rFonts w:ascii="Courier New" w:hAnsi="Courier New" w:cs="Courier New"/>
+        </w:rPr>
+      </w:pPr>
+    </w:p>
+    <w:p>
+      <w:pPr>
+        <w:spacing w:line="360" w:lineRule="auto"/>
         <w:jc w:val="both"/>
         <w:rPr>
-          <w:color w:val="000000" w:themeColor="text1"/>
-          <w:sz w:val="28"/>
-          <w:szCs w:val="28"/>
-        </w:rPr>
-      </w:pPr>
-    </w:p>
-    <w:p>
-      <w:pPr>
-        <w:spacing w:before="240" w:line="360" w:lineRule="auto"/>
-        <w:ind w:firstLine="851"/>
-        <w:jc w:val="both"/>
-        <w:rPr>
-          <w:color w:val="000000" w:themeColor="text1"/>
-          <w:sz w:val="28"/>
-          <w:szCs w:val="28"/>
-        </w:rPr>
-      </w:pPr>
-    </w:p>
-    <w:p>
-      <w:pPr>
-        <w:spacing w:before="240" w:line="360" w:lineRule="auto"/>
-        <w:jc w:val="both"/>
-        <w:rPr>
-          <w:color w:val="000000" w:themeColor="text1"/>
-          <w:sz w:val="28"/>
-          <w:szCs w:val="28"/>
-        </w:rPr>
-      </w:pPr>
-      <w:r>
-        <w:rPr>
-          <w:color w:val="000000" w:themeColor="text1"/>
-          <w:sz w:val="28"/>
-          <w:szCs w:val="28"/>
-        </w:rPr>
-        <w:t>Создаем сеть</w:t>
-      </w:r>
-      <w:r>
-        <w:rPr>
-          <w:color w:val="000000" w:themeColor="text1"/>
-          <w:sz w:val="28"/>
-          <w:szCs w:val="28"/>
-        </w:rPr>
-        <w:t xml:space="preserve"> (рис.2):</w:t>
-      </w:r>
-    </w:p>
-    <w:p>
-      <w:pPr>
-        <w:spacing w:before="240" w:line="360" w:lineRule="auto"/>
+          <w:sz w:val="28"/>
+          <w:szCs w:val="28"/>
+        </w:rPr>
+      </w:pPr>
+      <w:r>
+        <w:rPr>
+          <w:sz w:val="28"/>
+          <w:szCs w:val="28"/>
+        </w:rPr>
+        <w:lastRenderedPageBreak/>
+        <w:t xml:space="preserve">Далее вызываем функцию </w:t>
+      </w:r>
+      <w:proofErr w:type="spellStart"/>
+      <w:r>
+        <w:rPr>
+          <w:sz w:val="28"/>
+          <w:szCs w:val="28"/>
+          <w:lang w:val="en-US"/>
+        </w:rPr>
+        <w:t>nftool</w:t>
+      </w:r>
+      <w:proofErr w:type="spellEnd"/>
+      <w:r>
+        <w:rPr>
+          <w:sz w:val="28"/>
+          <w:szCs w:val="28"/>
+        </w:rPr>
+        <w:t xml:space="preserve"> </w:t>
+      </w:r>
+      <w:r>
+        <w:rPr>
+          <w:sz w:val="28"/>
+          <w:szCs w:val="28"/>
+        </w:rPr>
+        <w:t>(</w:t>
+      </w:r>
+      <w:r>
+        <w:rPr>
+          <w:sz w:val="28"/>
+          <w:szCs w:val="28"/>
+          <w:lang w:val="en-US"/>
+        </w:rPr>
+        <w:t>Neural</w:t>
+      </w:r>
+      <w:r>
+        <w:rPr>
+          <w:sz w:val="28"/>
+          <w:szCs w:val="28"/>
+        </w:rPr>
+        <w:t xml:space="preserve"> </w:t>
+      </w:r>
+      <w:r>
+        <w:rPr>
+          <w:sz w:val="28"/>
+          <w:szCs w:val="28"/>
+          <w:lang w:val="en-US"/>
+        </w:rPr>
+        <w:t>Network</w:t>
+      </w:r>
+      <w:r>
+        <w:rPr>
+          <w:sz w:val="28"/>
+          <w:szCs w:val="28"/>
+        </w:rPr>
+        <w:t xml:space="preserve"> </w:t>
+      </w:r>
+      <w:r>
+        <w:rPr>
+          <w:sz w:val="28"/>
+          <w:szCs w:val="28"/>
+          <w:lang w:val="en-US"/>
+        </w:rPr>
+        <w:t>Fitting</w:t>
+      </w:r>
+      <w:r>
+        <w:rPr>
+          <w:sz w:val="28"/>
+          <w:szCs w:val="28"/>
+        </w:rPr>
+        <w:t xml:space="preserve">) </w:t>
+      </w:r>
+      <w:r>
+        <w:rPr>
+          <w:sz w:val="28"/>
+          <w:szCs w:val="28"/>
+        </w:rPr>
+        <w:t>и и</w:t>
+      </w:r>
+      <w:r>
+        <w:rPr>
+          <w:sz w:val="28"/>
+          <w:szCs w:val="28"/>
+        </w:rPr>
+        <w:t>мпортируем данные</w:t>
+      </w:r>
+      <w:r>
+        <w:rPr>
+          <w:sz w:val="28"/>
+          <w:szCs w:val="28"/>
+        </w:rPr>
+        <w:t xml:space="preserve"> (рис.</w:t>
+      </w:r>
+      <w:r>
+        <w:rPr>
+          <w:sz w:val="28"/>
+          <w:szCs w:val="28"/>
+        </w:rPr>
+        <w:t>2</w:t>
+      </w:r>
+      <w:r>
+        <w:rPr>
+          <w:sz w:val="28"/>
+          <w:szCs w:val="28"/>
+        </w:rPr>
+        <w:t>):</w:t>
+      </w:r>
+    </w:p>
+    <w:p>
+      <w:pPr>
         <w:jc w:val="center"/>
         <w:rPr>
-          <w:b/>
-          <w:bCs/>
-          <w:sz w:val="32"/>
-          <w:szCs w:val="32"/>
+          <w:rFonts w:ascii="Courier New" w:hAnsi="Courier New" w:cs="Courier New"/>
         </w:rPr>
       </w:pPr>
       <w:r>
         <w:rPr>
           <w:noProof/>
-          <w:color w:val="000000" w:themeColor="text1"/>
           <w:lang w:val="en-US" w:eastAsia="en-US"/>
         </w:rPr>
         <w:drawing>
-          <wp:inline distT="0" distB="0" distL="0" distR="0" wp14:anchorId="63314CAA" wp14:editId="55A5A8D8">
-            <wp:extent cx="3065638" cy="3254380"/>
-            <wp:effectExtent l="0" t="0" r="1905" b="3175"/>
-            <wp:docPr id="18" name="Рисунок 18"/>
+          <wp:inline distT="0" distB="0" distL="0" distR="0" wp14:anchorId="026DD9D2" wp14:editId="4292EC18">
+            <wp:extent cx="5940425" cy="3636645"/>
+            <wp:effectExtent l="0" t="0" r="3175" b="1905"/>
+            <wp:docPr id="5" name="Рисунок 5"/>
             <wp:cNvGraphicFramePr>
               <a:graphicFrameLocks xmlns:a="http://schemas.openxmlformats.org/drawingml/2006/main" noChangeAspect="1"/>
             </wp:cNvGraphicFramePr>
@@ -1287,7 +1340,7 @@
                   <pic:spPr>
                     <a:xfrm>
                       <a:off x="0" y="0"/>
-                      <a:ext cx="3147357" cy="3341130"/>
+                      <a:ext cx="5940425" cy="3636645"/>
                     </a:xfrm>
                     <a:prstGeom prst="rect">
                       <a:avLst/>
@@ -1305,18 +1358,34 @@
         <w:spacing w:before="240" w:line="360" w:lineRule="auto"/>
         <w:jc w:val="center"/>
         <w:rPr>
-          <w:bCs/>
-          <w:sz w:val="28"/>
-          <w:szCs w:val="28"/>
-        </w:rPr>
-      </w:pPr>
-      <w:r>
-        <w:rPr>
-          <w:bCs/>
-          <w:sz w:val="28"/>
-          <w:szCs w:val="28"/>
-        </w:rPr>
-        <w:t>Рисунок 2. Создание сети</w:t>
+          <w:color w:val="000000" w:themeColor="text1"/>
+          <w:sz w:val="28"/>
+          <w:szCs w:val="28"/>
+        </w:rPr>
+      </w:pPr>
+      <w:r>
+        <w:rPr>
+          <w:color w:val="000000" w:themeColor="text1"/>
+          <w:sz w:val="28"/>
+          <w:szCs w:val="28"/>
+        </w:rPr>
+        <w:t xml:space="preserve">Рисунок </w:t>
+      </w:r>
+      <w:r>
+        <w:rPr>
+          <w:color w:val="000000" w:themeColor="text1"/>
+          <w:sz w:val="28"/>
+          <w:szCs w:val="28"/>
+        </w:rPr>
+        <w:t>2</w:t>
+      </w:r>
+      <w:r>
+        <w:rPr>
+          <w:color w:val="000000" w:themeColor="text1"/>
+          <w:sz w:val="28"/>
+          <w:szCs w:val="28"/>
+        </w:rPr>
+        <w:t>. Импорт данных</w:t>
       </w:r>
     </w:p>
     <w:p>
@@ -1324,65 +1393,42 @@
         <w:spacing w:before="240" w:line="360" w:lineRule="auto"/>
         <w:jc w:val="both"/>
         <w:rPr>
-          <w:sz w:val="28"/>
-          <w:szCs w:val="28"/>
-        </w:rPr>
-      </w:pPr>
-      <w:r>
-        <w:rPr>
-          <w:sz w:val="28"/>
-          <w:szCs w:val="28"/>
-        </w:rPr>
-        <w:t>Выполним с</w:t>
-      </w:r>
-      <w:r>
-        <w:rPr>
-          <w:sz w:val="28"/>
-          <w:szCs w:val="28"/>
-        </w:rPr>
-        <w:t xml:space="preserve">троение </w:t>
-      </w:r>
-      <w:r>
-        <w:rPr>
-          <w:sz w:val="28"/>
-          <w:szCs w:val="28"/>
-        </w:rPr>
-        <w:t>(тренировку сети). Получим</w:t>
-      </w:r>
-      <w:r>
-        <w:rPr>
-          <w:sz w:val="28"/>
-          <w:szCs w:val="28"/>
-        </w:rPr>
-        <w:t xml:space="preserve"> р</w:t>
-      </w:r>
-      <w:r>
-        <w:rPr>
-          <w:sz w:val="28"/>
-          <w:szCs w:val="28"/>
-        </w:rPr>
-        <w:t>езультат обучения</w:t>
-      </w:r>
-      <w:r>
-        <w:rPr>
-          <w:sz w:val="28"/>
-          <w:szCs w:val="28"/>
-        </w:rPr>
-        <w:t xml:space="preserve"> нейронной сети</w:t>
-      </w:r>
-      <w:r>
-        <w:rPr>
-          <w:sz w:val="28"/>
-          <w:szCs w:val="28"/>
-        </w:rPr>
-        <w:t xml:space="preserve"> (рис.3)</w:t>
-      </w:r>
-      <w:r>
-        <w:rPr>
-          <w:sz w:val="28"/>
-          <w:szCs w:val="28"/>
-        </w:rPr>
-        <w:t>:</w:t>
+          <w:color w:val="000000" w:themeColor="text1"/>
+          <w:sz w:val="28"/>
+          <w:szCs w:val="28"/>
+        </w:rPr>
+      </w:pPr>
+      <w:r>
+        <w:rPr>
+          <w:color w:val="000000" w:themeColor="text1"/>
+          <w:sz w:val="28"/>
+          <w:szCs w:val="28"/>
+        </w:rPr>
+        <w:t>Получаем новую сеть по заданным исходным данным</w:t>
+      </w:r>
+      <w:r>
+        <w:rPr>
+          <w:color w:val="000000" w:themeColor="text1"/>
+          <w:sz w:val="28"/>
+          <w:szCs w:val="28"/>
+        </w:rPr>
+        <w:t xml:space="preserve"> (рис.</w:t>
+      </w:r>
+      <w:r>
+        <w:rPr>
+          <w:color w:val="000000" w:themeColor="text1"/>
+          <w:sz w:val="28"/>
+          <w:szCs w:val="28"/>
+        </w:rPr>
+        <w:t>3</w:t>
+      </w:r>
+      <w:r>
+        <w:rPr>
+          <w:color w:val="000000" w:themeColor="text1"/>
+          <w:sz w:val="28"/>
+          <w:szCs w:val="28"/>
+        </w:rPr>
+        <w:t>):</w:t>
       </w:r>
     </w:p>
     <w:p>
@@ -1390,21 +1436,22 @@
         <w:spacing w:before="240" w:line="360" w:lineRule="auto"/>
         <w:jc w:val="center"/>
         <w:rPr>
-          <w:sz w:val="28"/>
-          <w:szCs w:val="28"/>
+          <w:b/>
+          <w:bCs/>
+          <w:sz w:val="32"/>
+          <w:szCs w:val="32"/>
         </w:rPr>
       </w:pPr>
       <w:r>
         <w:rPr>
           <w:noProof/>
-          <w:color w:val="000000" w:themeColor="text1"/>
           <w:lang w:val="en-US" w:eastAsia="en-US"/>
         </w:rPr>
         <w:drawing>
-          <wp:inline distT="0" distB="0" distL="0" distR="0" wp14:anchorId="34D65329" wp14:editId="4D376180">
-            <wp:extent cx="2241550" cy="3572925"/>
-            <wp:effectExtent l="0" t="0" r="6350" b="8890"/>
-            <wp:docPr id="28" name="Рисунок 28"/>
+          <wp:inline distT="0" distB="0" distL="0" distR="0" wp14:anchorId="611C8177" wp14:editId="797E4997">
+            <wp:extent cx="5940425" cy="3048635"/>
+            <wp:effectExtent l="0" t="0" r="3175" b="0"/>
+            <wp:docPr id="6" name="Рисунок 6"/>
             <wp:cNvGraphicFramePr>
               <a:graphicFrameLocks xmlns:a="http://schemas.openxmlformats.org/drawingml/2006/main" noChangeAspect="1"/>
             </wp:cNvGraphicFramePr>
@@ -1424,7 +1471,7 @@
                   <pic:spPr>
                     <a:xfrm>
                       <a:off x="0" y="0"/>
-                      <a:ext cx="2280556" cy="3635098"/>
+                      <a:ext cx="5940425" cy="3048635"/>
                     </a:xfrm>
                     <a:prstGeom prst="rect">
                       <a:avLst/>
@@ -1440,20 +1487,63 @@
     <w:p>
       <w:pPr>
         <w:spacing w:before="240" w:line="360" w:lineRule="auto"/>
-        <w:ind w:firstLine="851"/>
+        <w:ind w:left="-1701" w:right="-850"/>
         <w:jc w:val="center"/>
         <w:rPr>
-          <w:sz w:val="28"/>
-          <w:szCs w:val="28"/>
-        </w:rPr>
-      </w:pPr>
-      <w:r>
-        <w:rPr>
-          <w:sz w:val="28"/>
-          <w:szCs w:val="28"/>
-        </w:rPr>
-        <w:lastRenderedPageBreak/>
-        <w:t>Рисунок 3. Строение и результат обучения нейронной сети</w:t>
+          <w:bCs/>
+          <w:sz w:val="28"/>
+          <w:szCs w:val="28"/>
+        </w:rPr>
+      </w:pPr>
+      <w:r>
+        <w:rPr>
+          <w:bCs/>
+          <w:sz w:val="28"/>
+          <w:szCs w:val="28"/>
+        </w:rPr>
+        <w:t xml:space="preserve">Рисунок </w:t>
+      </w:r>
+      <w:r>
+        <w:rPr>
+          <w:bCs/>
+          <w:sz w:val="28"/>
+          <w:szCs w:val="28"/>
+        </w:rPr>
+        <w:t>3</w:t>
+      </w:r>
+      <w:r>
+        <w:rPr>
+          <w:bCs/>
+          <w:sz w:val="28"/>
+          <w:szCs w:val="28"/>
+        </w:rPr>
+        <w:t xml:space="preserve">. </w:t>
+      </w:r>
+      <w:r>
+        <w:rPr>
+          <w:bCs/>
+          <w:sz w:val="28"/>
+          <w:szCs w:val="28"/>
+        </w:rPr>
+        <w:t xml:space="preserve">Скриншот созданного </w:t>
+      </w:r>
+      <w:proofErr w:type="spellStart"/>
+      <w:r>
+        <w:rPr>
+          <w:bCs/>
+          <w:sz w:val="28"/>
+          <w:szCs w:val="28"/>
+        </w:rPr>
+        <w:t>лэйаута</w:t>
+      </w:r>
+      <w:proofErr w:type="spellEnd"/>
+      <w:r>
+        <w:rPr>
+          <w:bCs/>
+          <w:sz w:val="28"/>
+          <w:szCs w:val="28"/>
+        </w:rPr>
+        <w:t xml:space="preserve"> сети</w:t>
       </w:r>
     </w:p>
     <w:p>
@@ -1461,22 +1551,30 @@
         <w:spacing w:before="240" w:line="360" w:lineRule="auto"/>
         <w:jc w:val="both"/>
         <w:rPr>
-          <w:color w:val="000000" w:themeColor="text1"/>
-          <w:sz w:val="28"/>
-          <w:szCs w:val="28"/>
-        </w:rPr>
-      </w:pPr>
-      <w:r>
-        <w:rPr>
-          <w:color w:val="000000" w:themeColor="text1"/>
-          <w:sz w:val="28"/>
-          <w:szCs w:val="28"/>
-        </w:rPr>
-        <w:t>Графики обучения</w:t>
-      </w:r>
-      <w:r>
-        <w:rPr>
-          <w:color w:val="000000" w:themeColor="text1"/>
+          <w:sz w:val="28"/>
+          <w:szCs w:val="28"/>
+        </w:rPr>
+      </w:pPr>
+      <w:r>
+        <w:rPr>
+          <w:sz w:val="28"/>
+          <w:szCs w:val="28"/>
+        </w:rPr>
+        <w:lastRenderedPageBreak/>
+        <w:t xml:space="preserve">Далее проведем тренировку данной сети с использованием функции </w:t>
+      </w:r>
+      <w:proofErr w:type="spellStart"/>
+      <w:r>
+        <w:rPr>
+          <w:sz w:val="28"/>
+          <w:szCs w:val="28"/>
+          <w:lang w:val="en-US"/>
+        </w:rPr>
+        <w:t>nntraintool</w:t>
+      </w:r>
+      <w:proofErr w:type="spellEnd"/>
+      <w:r>
+        <w:rPr>
           <w:sz w:val="28"/>
           <w:szCs w:val="28"/>
         </w:rPr>
@@ -1484,34 +1582,102 @@
       </w:r>
       <w:r>
         <w:rPr>
-          <w:color w:val="000000" w:themeColor="text1"/>
-          <w:sz w:val="28"/>
-          <w:szCs w:val="28"/>
-        </w:rPr>
-        <w:t>представлены на ниже на рисунке 4:</w:t>
+          <w:sz w:val="28"/>
+          <w:szCs w:val="28"/>
+        </w:rPr>
+        <w:t xml:space="preserve">(по умолчанию используется мод </w:t>
+      </w:r>
+      <w:proofErr w:type="spellStart"/>
+      <w:r>
+        <w:rPr>
+          <w:sz w:val="28"/>
+          <w:szCs w:val="28"/>
+          <w:lang w:val="en-US"/>
+        </w:rPr>
+        <w:t>Levenberg</w:t>
+      </w:r>
+      <w:proofErr w:type="spellEnd"/>
+      <w:r>
+        <w:rPr>
+          <w:sz w:val="28"/>
+          <w:szCs w:val="28"/>
+        </w:rPr>
+        <w:t>-</w:t>
+      </w:r>
+      <w:r>
+        <w:rPr>
+          <w:sz w:val="28"/>
+          <w:szCs w:val="28"/>
+          <w:lang w:val="en-US"/>
+        </w:rPr>
+        <w:t>Marquardt</w:t>
+      </w:r>
+      <w:r>
+        <w:rPr>
+          <w:sz w:val="28"/>
+          <w:szCs w:val="28"/>
+        </w:rPr>
+        <w:t xml:space="preserve"> </w:t>
+      </w:r>
+      <w:r>
+        <w:rPr>
+          <w:sz w:val="28"/>
+          <w:szCs w:val="28"/>
+        </w:rPr>
+        <w:t>–</w:t>
+      </w:r>
+      <w:r>
+        <w:rPr>
+          <w:sz w:val="28"/>
+          <w:szCs w:val="28"/>
+        </w:rPr>
+        <w:t xml:space="preserve"> </w:t>
+      </w:r>
+      <w:r>
+        <w:rPr>
+          <w:sz w:val="28"/>
+          <w:szCs w:val="28"/>
+        </w:rPr>
+        <w:t>рис.4</w:t>
+      </w:r>
+      <w:r>
+        <w:rPr>
+          <w:sz w:val="28"/>
+          <w:szCs w:val="28"/>
+        </w:rPr>
+        <w:t>):</w:t>
       </w:r>
     </w:p>
     <w:p>
       <w:pPr>
         <w:spacing w:before="240" w:line="360" w:lineRule="auto"/>
-        <w:ind w:firstLine="851"/>
+        <w:jc w:val="both"/>
+        <w:rPr>
+          <w:sz w:val="28"/>
+          <w:szCs w:val="28"/>
+        </w:rPr>
+      </w:pPr>
+    </w:p>
+    <w:p>
+      <w:pPr>
+        <w:spacing w:before="240" w:line="360" w:lineRule="auto"/>
+        <w:ind w:left="-1276"/>
         <w:jc w:val="center"/>
         <w:rPr>
-          <w:sz w:val="32"/>
-          <w:szCs w:val="32"/>
+          <w:sz w:val="28"/>
+          <w:szCs w:val="28"/>
         </w:rPr>
       </w:pPr>
       <w:r>
         <w:rPr>
           <w:noProof/>
-          <w:color w:val="000000" w:themeColor="text1"/>
           <w:lang w:val="en-US" w:eastAsia="en-US"/>
         </w:rPr>
         <w:drawing>
-          <wp:inline distT="0" distB="0" distL="0" distR="0" wp14:anchorId="577D3D1A" wp14:editId="2B07C5BB">
-            <wp:extent cx="3739388" cy="4043176"/>
-            <wp:effectExtent l="0" t="0" r="0" b="0"/>
-            <wp:docPr id="22" name="Рисунок 22"/>
+          <wp:inline distT="0" distB="0" distL="0" distR="0" wp14:anchorId="203EB5F4" wp14:editId="1059E621">
+            <wp:extent cx="7044599" cy="2750820"/>
+            <wp:effectExtent l="0" t="0" r="4445" b="0"/>
+            <wp:docPr id="7" name="Рисунок 7"/>
             <wp:cNvGraphicFramePr>
               <a:graphicFrameLocks xmlns:a="http://schemas.openxmlformats.org/drawingml/2006/main" noChangeAspect="1"/>
             </wp:cNvGraphicFramePr>
@@ -1531,7 +1697,7 @@
                   <pic:spPr>
                     <a:xfrm>
                       <a:off x="0" y="0"/>
-                      <a:ext cx="3754429" cy="4059439"/>
+                      <a:ext cx="7049686" cy="2752807"/>
                     </a:xfrm>
                     <a:prstGeom prst="rect">
                       <a:avLst/>
@@ -1547,7 +1713,6 @@
     <w:p>
       <w:pPr>
         <w:spacing w:before="240" w:line="360" w:lineRule="auto"/>
-        <w:ind w:firstLine="851"/>
         <w:jc w:val="center"/>
         <w:rPr>
           <w:sz w:val="28"/>
@@ -1559,72 +1724,57 @@
           <w:sz w:val="28"/>
           <w:szCs w:val="28"/>
         </w:rPr>
-        <w:t>Рисунок 4. Графики обучения регрессии</w:t>
-      </w:r>
-    </w:p>
-    <w:p>
-      <w:pPr>
-        <w:spacing w:before="240" w:line="360" w:lineRule="auto"/>
-        <w:ind w:firstLine="851"/>
-        <w:jc w:val="center"/>
-        <w:rPr>
-          <w:sz w:val="28"/>
-          <w:szCs w:val="28"/>
-        </w:rPr>
-      </w:pPr>
+        <w:t>Рисунок 4. Результат тренировки сети</w:t>
+      </w:r>
     </w:p>
     <w:p>
       <w:pPr>
         <w:spacing w:before="240" w:line="360" w:lineRule="auto"/>
         <w:jc w:val="both"/>
         <w:rPr>
-          <w:sz w:val="28"/>
-          <w:szCs w:val="28"/>
-        </w:rPr>
-      </w:pPr>
-      <w:r>
-        <w:rPr>
-          <w:sz w:val="28"/>
-          <w:szCs w:val="28"/>
-        </w:rPr>
-        <w:t>Далее можно экспортировать данные</w:t>
-      </w:r>
-      <w:r>
-        <w:rPr>
-          <w:sz w:val="28"/>
-          <w:szCs w:val="28"/>
-        </w:rPr>
-        <w:t xml:space="preserve"> (</w:t>
-      </w:r>
-      <w:r>
-        <w:rPr>
-          <w:sz w:val="28"/>
-          <w:szCs w:val="28"/>
-        </w:rPr>
-        <w:t>как на рисунке 5):</w:t>
+          <w:color w:val="000000" w:themeColor="text1"/>
+          <w:sz w:val="28"/>
+          <w:szCs w:val="28"/>
+        </w:rPr>
+      </w:pPr>
+      <w:r>
+        <w:rPr>
+          <w:color w:val="000000" w:themeColor="text1"/>
+          <w:sz w:val="28"/>
+          <w:szCs w:val="28"/>
+        </w:rPr>
+        <w:t>Для наглядного представления результата тренировки можно использовать графический инструмент просмотра визуализации (регрессии) – рис.5</w:t>
+      </w:r>
+      <w:r>
+        <w:rPr>
+          <w:color w:val="000000" w:themeColor="text1"/>
+          <w:sz w:val="28"/>
+          <w:szCs w:val="28"/>
+        </w:rPr>
+        <w:t>:</w:t>
       </w:r>
     </w:p>
     <w:p>
       <w:pPr>
         <w:spacing w:before="240" w:line="360" w:lineRule="auto"/>
-        <w:ind w:left="851"/>
+        <w:ind w:left="-1701" w:right="-850"/>
         <w:jc w:val="center"/>
         <w:rPr>
-          <w:sz w:val="32"/>
-          <w:szCs w:val="32"/>
-        </w:rPr>
-      </w:pPr>
-      <w:bookmarkStart w:id="0" w:name="_GoBack"/>
+          <w:color w:val="000000" w:themeColor="text1"/>
+          <w:sz w:val="28"/>
+          <w:szCs w:val="28"/>
+        </w:rPr>
+      </w:pPr>
       <w:r>
         <w:rPr>
           <w:noProof/>
           <w:lang w:val="en-US" w:eastAsia="en-US"/>
         </w:rPr>
         <w:drawing>
-          <wp:inline distT="0" distB="0" distL="0" distR="0" wp14:anchorId="7B970A8B" wp14:editId="45113815">
-            <wp:extent cx="3824918" cy="2204470"/>
-            <wp:effectExtent l="0" t="0" r="4445" b="5715"/>
-            <wp:docPr id="24" name="Рисунок 24"/>
+          <wp:inline distT="0" distB="0" distL="0" distR="0" wp14:anchorId="4F03EA16" wp14:editId="1731023F">
+            <wp:extent cx="6251743" cy="3124200"/>
+            <wp:effectExtent l="0" t="0" r="0" b="0"/>
+            <wp:docPr id="9" name="Рисунок 9"/>
             <wp:cNvGraphicFramePr>
               <a:graphicFrameLocks xmlns:a="http://schemas.openxmlformats.org/drawingml/2006/main" noChangeAspect="1"/>
             </wp:cNvGraphicFramePr>
@@ -1644,6 +1794,225 @@
                   <pic:spPr>
                     <a:xfrm>
                       <a:off x="0" y="0"/>
+                      <a:ext cx="6288562" cy="3142600"/>
+                    </a:xfrm>
+                    <a:prstGeom prst="rect">
+                      <a:avLst/>
+                    </a:prstGeom>
+                  </pic:spPr>
+                </pic:pic>
+              </a:graphicData>
+            </a:graphic>
+          </wp:inline>
+        </w:drawing>
+      </w:r>
+    </w:p>
+    <w:p>
+      <w:pPr>
+        <w:spacing w:before="240" w:line="360" w:lineRule="auto"/>
+        <w:jc w:val="center"/>
+        <w:rPr>
+          <w:sz w:val="28"/>
+          <w:szCs w:val="28"/>
+          <w:lang w:val="en-US"/>
+        </w:rPr>
+      </w:pPr>
+      <w:r>
+        <w:rPr>
+          <w:sz w:val="28"/>
+          <w:szCs w:val="28"/>
+        </w:rPr>
+        <w:t xml:space="preserve">Рисунок </w:t>
+      </w:r>
+      <w:r>
+        <w:rPr>
+          <w:sz w:val="28"/>
+          <w:szCs w:val="28"/>
+        </w:rPr>
+        <w:t>5. Регрессионные графики обучения сети</w:t>
+      </w:r>
+    </w:p>
+    <w:p>
+      <w:pPr>
+        <w:spacing w:before="240" w:line="360" w:lineRule="auto"/>
+        <w:jc w:val="both"/>
+        <w:rPr>
+          <w:sz w:val="28"/>
+          <w:szCs w:val="28"/>
+        </w:rPr>
+      </w:pPr>
+      <w:r>
+        <w:rPr>
+          <w:sz w:val="28"/>
+          <w:szCs w:val="28"/>
+        </w:rPr>
+        <w:lastRenderedPageBreak/>
+        <w:t xml:space="preserve">Далее можно экспортировать полученные в результате обучения данные обратно в </w:t>
+      </w:r>
+      <w:proofErr w:type="spellStart"/>
+      <w:r>
+        <w:rPr>
+          <w:sz w:val="28"/>
+          <w:szCs w:val="28"/>
+        </w:rPr>
+        <w:t>воркспейс</w:t>
+      </w:r>
+      <w:proofErr w:type="spellEnd"/>
+      <w:r>
+        <w:rPr>
+          <w:sz w:val="28"/>
+          <w:szCs w:val="28"/>
+        </w:rPr>
+        <w:t xml:space="preserve"> (рис.6), выбрать данные, которые необходимо экспортировать</w:t>
+      </w:r>
+    </w:p>
+    <w:p>
+      <w:pPr>
+        <w:spacing w:before="240" w:line="360" w:lineRule="auto"/>
+        <w:jc w:val="both"/>
+        <w:rPr>
+          <w:sz w:val="28"/>
+          <w:szCs w:val="28"/>
+        </w:rPr>
+      </w:pPr>
+      <w:r>
+        <w:rPr>
+          <w:noProof/>
+          <w:lang w:val="en-US" w:eastAsia="en-US"/>
+        </w:rPr>
+        <w:drawing>
+          <wp:inline distT="0" distB="0" distL="0" distR="0" wp14:anchorId="227F5A53" wp14:editId="2560A08B">
+            <wp:extent cx="5940425" cy="2726690"/>
+            <wp:effectExtent l="0" t="0" r="3175" b="0"/>
+            <wp:docPr id="10" name="Рисунок 10"/>
+            <wp:cNvGraphicFramePr>
+              <a:graphicFrameLocks xmlns:a="http://schemas.openxmlformats.org/drawingml/2006/main" noChangeAspect="1"/>
+            </wp:cNvGraphicFramePr>
+            <a:graphic xmlns:a="http://schemas.openxmlformats.org/drawingml/2006/main">
+              <a:graphicData uri="http://schemas.openxmlformats.org/drawingml/2006/picture">
+                <pic:pic xmlns:pic="http://schemas.openxmlformats.org/drawingml/2006/picture">
+                  <pic:nvPicPr>
+                    <pic:cNvPr id="1" name=""/>
+                    <pic:cNvPicPr/>
+                  </pic:nvPicPr>
+                  <pic:blipFill>
+                    <a:blip r:embed="rId11"/>
+                    <a:stretch>
+                      <a:fillRect/>
+                    </a:stretch>
+                  </pic:blipFill>
+                  <pic:spPr>
+                    <a:xfrm>
+                      <a:off x="0" y="0"/>
+                      <a:ext cx="5940425" cy="2726690"/>
+                    </a:xfrm>
+                    <a:prstGeom prst="rect">
+                      <a:avLst/>
+                    </a:prstGeom>
+                  </pic:spPr>
+                </pic:pic>
+              </a:graphicData>
+            </a:graphic>
+          </wp:inline>
+        </w:drawing>
+      </w:r>
+    </w:p>
+    <w:p>
+      <w:pPr>
+        <w:spacing w:before="240" w:line="360" w:lineRule="auto"/>
+        <w:jc w:val="center"/>
+        <w:rPr>
+          <w:sz w:val="28"/>
+          <w:szCs w:val="28"/>
+        </w:rPr>
+      </w:pPr>
+      <w:r>
+        <w:rPr>
+          <w:sz w:val="28"/>
+          <w:szCs w:val="28"/>
+        </w:rPr>
+        <w:t xml:space="preserve">Рисунок 6. Выбор экспорта данных на </w:t>
+      </w:r>
+      <w:proofErr w:type="spellStart"/>
+      <w:r>
+        <w:rPr>
+          <w:sz w:val="28"/>
+          <w:szCs w:val="28"/>
+        </w:rPr>
+        <w:t>воркспейс</w:t>
+      </w:r>
+      <w:proofErr w:type="spellEnd"/>
+    </w:p>
+    <w:p>
+      <w:pPr>
+        <w:spacing w:before="240" w:line="360" w:lineRule="auto"/>
+        <w:jc w:val="both"/>
+        <w:rPr>
+          <w:sz w:val="28"/>
+          <w:szCs w:val="28"/>
+        </w:rPr>
+      </w:pPr>
+      <w:r>
+        <w:rPr>
+          <w:sz w:val="28"/>
+          <w:szCs w:val="28"/>
+        </w:rPr>
+        <w:t>Далее можно экспортировать данные</w:t>
+      </w:r>
+      <w:r>
+        <w:rPr>
+          <w:sz w:val="28"/>
+          <w:szCs w:val="28"/>
+        </w:rPr>
+        <w:t xml:space="preserve"> (</w:t>
+      </w:r>
+      <w:r>
+        <w:rPr>
+          <w:sz w:val="28"/>
+          <w:szCs w:val="28"/>
+        </w:rPr>
+        <w:t>как на рисунке 5):</w:t>
+      </w:r>
+    </w:p>
+    <w:p>
+      <w:pPr>
+        <w:spacing w:before="240" w:line="360" w:lineRule="auto"/>
+        <w:ind w:left="851"/>
+        <w:jc w:val="center"/>
+        <w:rPr>
+          <w:sz w:val="32"/>
+          <w:szCs w:val="32"/>
+        </w:rPr>
+      </w:pPr>
+      <w:r>
+        <w:rPr>
+          <w:noProof/>
+          <w:lang w:val="en-US" w:eastAsia="en-US"/>
+        </w:rPr>
+        <w:drawing>
+          <wp:inline distT="0" distB="0" distL="0" distR="0" wp14:anchorId="7B970A8B" wp14:editId="45113815">
+            <wp:extent cx="3824918" cy="2204470"/>
+            <wp:effectExtent l="0" t="0" r="4445" b="5715"/>
+            <wp:docPr id="24" name="Рисунок 24"/>
+            <wp:cNvGraphicFramePr>
+              <a:graphicFrameLocks xmlns:a="http://schemas.openxmlformats.org/drawingml/2006/main" noChangeAspect="1"/>
+            </wp:cNvGraphicFramePr>
+            <a:graphic xmlns:a="http://schemas.openxmlformats.org/drawingml/2006/main">
+              <a:graphicData uri="http://schemas.openxmlformats.org/drawingml/2006/picture">
+                <pic:pic xmlns:pic="http://schemas.openxmlformats.org/drawingml/2006/picture">
+                  <pic:nvPicPr>
+                    <pic:cNvPr id="1" name=""/>
+                    <pic:cNvPicPr/>
+                  </pic:nvPicPr>
+                  <pic:blipFill>
+                    <a:blip r:embed="rId12"/>
+                    <a:stretch>
+                      <a:fillRect/>
+                    </a:stretch>
+                  </pic:blipFill>
+                  <pic:spPr>
+                    <a:xfrm>
+                      <a:off x="0" y="0"/>
                       <a:ext cx="3869880" cy="2230384"/>
                     </a:xfrm>
                     <a:prstGeom prst="rect">
@@ -1656,7 +2025,6 @@
           </wp:inline>
         </w:drawing>
       </w:r>
-      <w:bookmarkEnd w:id="0"/>
     </w:p>
     <w:p>
       <w:pPr>
@@ -1673,7 +2041,22 @@
           <w:sz w:val="28"/>
           <w:szCs w:val="28"/>
         </w:rPr>
-        <w:t>Рисунок 5. Экспорт данных</w:t>
+        <w:t xml:space="preserve">Рисунок </w:t>
+      </w:r>
+      <w:r>
+        <w:rPr>
+          <w:sz w:val="28"/>
+          <w:szCs w:val="28"/>
+          <w:lang w:val="en-US"/>
+        </w:rPr>
+        <w:t>7</w:t>
+      </w:r>
+      <w:r>
+        <w:rPr>
+          <w:sz w:val="28"/>
+          <w:szCs w:val="28"/>
+        </w:rPr>
+        <w:t>. Экспорт данных</w:t>
       </w:r>
     </w:p>
     <w:p>
@@ -1690,7 +2073,6 @@
           <w:sz w:val="28"/>
           <w:szCs w:val="28"/>
         </w:rPr>
-        <w:lastRenderedPageBreak/>
         <w:t>Скрипт</w:t>
       </w:r>
       <w:r>
@@ -1723,7 +2105,6 @@
         <w:rPr>
           <w:rFonts w:ascii="Consolas" w:hAnsi="Consolas" w:cs="Courier New"/>
           <w:color w:val="000000"/>
-          <w:lang w:val="en-US"/>
         </w:rPr>
       </w:pPr>
     </w:p>
@@ -1738,6 +2119,8 @@
           <w:lang w:val="en-US"/>
         </w:rPr>
       </w:pPr>
+      <w:bookmarkStart w:id="0" w:name="_GoBack"/>
+      <w:bookmarkEnd w:id="0"/>
       <w:proofErr w:type="spellStart"/>
       <w:r>
         <w:rPr>
@@ -1914,6 +2297,7 @@
           <w:color w:val="000000"/>
           <w:lang w:val="en-US"/>
         </w:rPr>
+        <w:lastRenderedPageBreak/>
         <w:t>x = -1:0.05:x_predict;</w:t>
       </w:r>
     </w:p>
@@ -2031,6 +2415,110 @@
     </w:p>
     <w:p>
       <w:pPr>
+        <w:spacing w:line="257" w:lineRule="atLeast"/>
+        <w:ind w:firstLine="708"/>
+        <w:rPr>
+          <w:rFonts w:ascii="Consolas" w:hAnsi="Consolas"/>
+          <w:color w:val="212121"/>
+          <w:sz w:val="20"/>
+          <w:szCs w:val="20"/>
+          <w:lang w:val="en-US" w:eastAsia="en-US"/>
+        </w:rPr>
+      </w:pPr>
+      <w:proofErr w:type="gramStart"/>
+      <w:r>
+        <w:rPr>
+          <w:rFonts w:ascii="Consolas" w:hAnsi="Consolas" w:cs="Courier New"/>
+          <w:color w:val="000000"/>
+          <w:lang w:val="en-US"/>
+        </w:rPr>
+        <w:t>plot(</w:t>
+      </w:r>
+      <w:proofErr w:type="spellStart"/>
+      <w:proofErr w:type="gramEnd"/>
+      <w:r>
+        <w:rPr>
+          <w:rFonts w:ascii="Consolas" w:hAnsi="Consolas" w:cs="Courier New"/>
+          <w:color w:val="000000"/>
+          <w:lang w:val="en-US"/>
+        </w:rPr>
+        <w:t>x_</w:t>
+      </w:r>
+      <w:r>
+        <w:rPr>
+          <w:rFonts w:ascii="Consolas" w:hAnsi="Consolas" w:cs="Courier New"/>
+          <w:color w:val="000000"/>
+          <w:lang w:val="en-US"/>
+        </w:rPr>
+        <w:t>predict</w:t>
+      </w:r>
+      <w:proofErr w:type="spellEnd"/>
+      <w:r>
+        <w:rPr>
+          <w:rFonts w:ascii="Consolas" w:hAnsi="Consolas" w:cs="Courier New"/>
+          <w:color w:val="000000"/>
+          <w:lang w:val="en-US"/>
+        </w:rPr>
+        <w:t>,</w:t>
+      </w:r>
+      <w:r>
+        <w:rPr>
+          <w:rStyle w:val="40"/>
+          <w:rFonts w:ascii="Consolas" w:hAnsi="Consolas"/>
+          <w:color w:val="212121"/>
+          <w:sz w:val="20"/>
+          <w:szCs w:val="20"/>
+          <w:lang w:val="en-US"/>
+        </w:rPr>
+        <w:t xml:space="preserve"> </w:t>
+      </w:r>
+      <w:proofErr w:type="spellStart"/>
+      <w:r>
+        <w:rPr>
+          <w:rStyle w:val="40"/>
+          <w:rFonts w:ascii="Consolas" w:hAnsi="Consolas"/>
+          <w:b w:val="0"/>
+          <w:color w:val="212121"/>
+          <w:lang w:val="en-US"/>
+        </w:rPr>
+        <w:t>net_outputs</w:t>
+      </w:r>
+      <w:r>
+        <w:rPr>
+          <w:rFonts w:ascii="Consolas" w:hAnsi="Consolas" w:cs="Courier New"/>
+          <w:color w:val="000000"/>
+          <w:lang w:val="en-US"/>
+        </w:rPr>
+        <w:t>,</w:t>
+      </w:r>
+      <w:r>
+        <w:rPr>
+          <w:rFonts w:ascii="Consolas" w:hAnsi="Consolas" w:cs="Courier New"/>
+          <w:color w:val="AA04F9"/>
+          <w:lang w:val="en-US"/>
+        </w:rPr>
+        <w:t>'g</w:t>
+      </w:r>
+      <w:proofErr w:type="spellEnd"/>
+      <w:r>
+        <w:rPr>
+          <w:rFonts w:ascii="Consolas" w:hAnsi="Consolas" w:cs="Courier New"/>
+          <w:color w:val="AA04F9"/>
+          <w:lang w:val="en-US"/>
+        </w:rPr>
+        <w:t>--'</w:t>
+      </w:r>
+      <w:r>
+        <w:rPr>
+          <w:rFonts w:ascii="Consolas" w:hAnsi="Consolas" w:cs="Courier New"/>
+          <w:color w:val="000000"/>
+          <w:lang w:val="en-US"/>
+        </w:rPr>
+        <w:t>);</w:t>
+      </w:r>
+    </w:p>
+    <w:p>
+      <w:pPr>
         <w:autoSpaceDE w:val="0"/>
         <w:autoSpaceDN w:val="0"/>
         <w:adjustRightInd w:val="0"/>
@@ -2046,67 +2534,7 @@
           <w:color w:val="000000"/>
           <w:lang w:val="en-US"/>
         </w:rPr>
-        <w:t>plot(</w:t>
-      </w:r>
-      <w:proofErr w:type="spellStart"/>
-      <w:r>
-        <w:rPr>
-          <w:rFonts w:ascii="Consolas" w:hAnsi="Consolas" w:cs="Courier New"/>
-          <w:color w:val="000000"/>
-          <w:lang w:val="en-US"/>
-        </w:rPr>
-        <w:t>x_</w:t>
-      </w:r>
-      <w:proofErr w:type="gramStart"/>
-      <w:r>
-        <w:rPr>
-          <w:rFonts w:ascii="Consolas" w:hAnsi="Consolas" w:cs="Courier New"/>
-          <w:color w:val="000000"/>
-          <w:lang w:val="en-US"/>
-        </w:rPr>
-        <w:t>predict</w:t>
-      </w:r>
-      <w:r>
-        <w:rPr>
-          <w:rFonts w:ascii="Consolas" w:hAnsi="Consolas" w:cs="Courier New"/>
-          <w:color w:val="000000"/>
-          <w:lang w:val="en-US"/>
-        </w:rPr>
-        <w:t>,net</w:t>
-      </w:r>
-      <w:proofErr w:type="gramEnd"/>
-      <w:r>
-        <w:rPr>
-          <w:rFonts w:ascii="Consolas" w:hAnsi="Consolas" w:cs="Courier New"/>
-          <w:color w:val="000000"/>
-          <w:lang w:val="en-US"/>
-        </w:rPr>
-        <w:t>_outputs,</w:t>
-      </w:r>
-      <w:r>
-        <w:rPr>
-          <w:rFonts w:ascii="Consolas" w:hAnsi="Consolas" w:cs="Courier New"/>
-          <w:color w:val="AA04F9"/>
-          <w:lang w:val="en-US"/>
-        </w:rPr>
-        <w:t>'g</w:t>
-      </w:r>
-      <w:proofErr w:type="spellEnd"/>
-      <w:r>
-        <w:rPr>
-          <w:rFonts w:ascii="Consolas" w:hAnsi="Consolas" w:cs="Courier New"/>
-          <w:color w:val="AA04F9"/>
-          <w:lang w:val="en-US"/>
-        </w:rPr>
-        <w:t>--'</w:t>
-      </w:r>
-      <w:r>
-        <w:rPr>
-          <w:rFonts w:ascii="Consolas" w:hAnsi="Consolas" w:cs="Courier New"/>
-          <w:color w:val="000000"/>
-          <w:lang w:val="en-US"/>
-        </w:rPr>
-        <w:t>);</w:t>
+        <w:t xml:space="preserve"> </w:t>
       </w:r>
     </w:p>
     <w:p>
@@ -2126,7 +2554,59 @@
           <w:color w:val="000000"/>
           <w:lang w:val="en-US"/>
         </w:rPr>
-        <w:t xml:space="preserve"> </w:t>
+        <w:t>plot(</w:t>
+      </w:r>
+      <w:proofErr w:type="spellStart"/>
+      <w:r>
+        <w:rPr>
+          <w:rFonts w:ascii="Consolas" w:hAnsi="Consolas" w:cs="Courier New"/>
+          <w:color w:val="000000"/>
+          <w:lang w:val="en-US"/>
+        </w:rPr>
+        <w:t>x_</w:t>
+      </w:r>
+      <w:proofErr w:type="gramStart"/>
+      <w:r>
+        <w:rPr>
+          <w:rFonts w:ascii="Consolas" w:hAnsi="Consolas" w:cs="Courier New"/>
+          <w:color w:val="000000"/>
+          <w:lang w:val="en-US"/>
+        </w:rPr>
+        <w:t>predict,y</w:t>
+      </w:r>
+      <w:proofErr w:type="gramEnd"/>
+      <w:r>
+        <w:rPr>
+          <w:rFonts w:ascii="Consolas" w:hAnsi="Consolas" w:cs="Courier New"/>
+          <w:color w:val="000000"/>
+          <w:lang w:val="en-US"/>
+        </w:rPr>
+        <w:t>_real,</w:t>
+      </w:r>
+      <w:r>
+        <w:rPr>
+          <w:rFonts w:ascii="Consolas" w:hAnsi="Consolas" w:cs="Courier New"/>
+          <w:color w:val="AA04F9"/>
+          <w:lang w:val="en-US"/>
+        </w:rPr>
+        <w:t>'k</w:t>
+      </w:r>
+      <w:proofErr w:type="spellEnd"/>
+      <w:r>
+        <w:rPr>
+          <w:rFonts w:ascii="Consolas" w:hAnsi="Consolas" w:cs="Courier New"/>
+          <w:color w:val="AA04F9"/>
+          <w:lang w:val="en-US"/>
+        </w:rPr>
+        <w:t>+'</w:t>
+      </w:r>
+      <w:r>
+        <w:rPr>
+          <w:rFonts w:ascii="Consolas" w:hAnsi="Consolas" w:cs="Courier New"/>
+          <w:color w:val="000000"/>
+          <w:lang w:val="en-US"/>
+        </w:rPr>
+        <w:t>);</w:t>
       </w:r>
     </w:p>
     <w:p>
@@ -2140,14 +2620,6 @@
           <w:lang w:val="en-US"/>
         </w:rPr>
       </w:pPr>
-      <w:r>
-        <w:rPr>
-          <w:rFonts w:ascii="Consolas" w:hAnsi="Consolas" w:cs="Courier New"/>
-          <w:color w:val="000000"/>
-          <w:lang w:val="en-US"/>
-        </w:rPr>
-        <w:t>plot(</w:t>
-      </w:r>
       <w:proofErr w:type="spellStart"/>
       <w:r>
         <w:rPr>
@@ -2155,7 +2627,16 @@
           <w:color w:val="000000"/>
           <w:lang w:val="en-US"/>
         </w:rPr>
-        <w:t>x_</w:t>
+        <w:t>y_predict</w:t>
+      </w:r>
+      <w:proofErr w:type="spellEnd"/>
+      <w:r>
+        <w:rPr>
+          <w:rFonts w:ascii="Consolas" w:hAnsi="Consolas" w:cs="Courier New"/>
+          <w:color w:val="000000"/>
+          <w:lang w:val="en-US"/>
+        </w:rPr>
+        <w:t xml:space="preserve"> = </w:t>
       </w:r>
       <w:proofErr w:type="gramStart"/>
       <w:r>
@@ -2164,7 +2645,7 @@
           <w:color w:val="000000"/>
           <w:lang w:val="en-US"/>
         </w:rPr>
-        <w:t>predict,y</w:t>
+        <w:t>sim(</w:t>
       </w:r>
       <w:proofErr w:type="gramEnd"/>
       <w:r>
@@ -2173,32 +2654,32 @@
           <w:color w:val="000000"/>
           <w:lang w:val="en-US"/>
         </w:rPr>
-        <w:t>_real,</w:t>
-      </w:r>
-      <w:r>
-        <w:rPr>
-          <w:rFonts w:ascii="Consolas" w:hAnsi="Consolas" w:cs="Courier New"/>
-          <w:color w:val="AA04F9"/>
-          <w:lang w:val="en-US"/>
-        </w:rPr>
-        <w:t>'k</w:t>
+        <w:t xml:space="preserve">net, </w:t>
+      </w:r>
+      <w:proofErr w:type="spellStart"/>
+      <w:r>
+        <w:rPr>
+          <w:rFonts w:ascii="Consolas" w:hAnsi="Consolas" w:cs="Courier New"/>
+          <w:color w:val="000000"/>
+          <w:lang w:val="en-US"/>
+        </w:rPr>
+        <w:t>x_predict</w:t>
       </w:r>
       <w:proofErr w:type="spellEnd"/>
       <w:r>
         <w:rPr>
           <w:rFonts w:ascii="Consolas" w:hAnsi="Consolas" w:cs="Courier New"/>
-          <w:color w:val="AA04F9"/>
-          <w:lang w:val="en-US"/>
-        </w:rPr>
-        <w:t>+'</w:t>
-      </w:r>
-      <w:r>
-        <w:rPr>
-          <w:rFonts w:ascii="Consolas" w:hAnsi="Consolas" w:cs="Courier New"/>
-          <w:color w:val="000000"/>
-          <w:lang w:val="en-US"/>
-        </w:rPr>
-        <w:t>);</w:t>
+          <w:color w:val="000000"/>
+          <w:lang w:val="en-US"/>
+        </w:rPr>
+        <w:t>)</w:t>
+      </w:r>
+      <w:r>
+        <w:rPr>
+          <w:rFonts w:ascii="Consolas" w:hAnsi="Consolas" w:cs="Courier New"/>
+          <w:lang w:val="en-US"/>
+        </w:rPr>
+        <w:t>;</w:t>
       </w:r>
     </w:p>
     <w:p>
@@ -2212,66 +2693,65 @@
           <w:lang w:val="en-US"/>
         </w:rPr>
       </w:pPr>
+      <w:r>
+        <w:rPr>
+          <w:rFonts w:ascii="Consolas" w:hAnsi="Consolas" w:cs="Courier New"/>
+          <w:color w:val="000000"/>
+          <w:lang w:val="en-US"/>
+        </w:rPr>
+        <w:t>plot(x_</w:t>
+      </w:r>
+      <w:proofErr w:type="gramStart"/>
+      <w:r>
+        <w:rPr>
+          <w:rFonts w:ascii="Consolas" w:hAnsi="Consolas" w:cs="Courier New"/>
+          <w:color w:val="000000"/>
+          <w:lang w:val="en-US"/>
+        </w:rPr>
+        <w:t>predict,y</w:t>
+      </w:r>
+      <w:proofErr w:type="gramEnd"/>
+      <w:r>
+        <w:rPr>
+          <w:rFonts w:ascii="Consolas" w:hAnsi="Consolas" w:cs="Courier New"/>
+          <w:color w:val="000000"/>
+          <w:lang w:val="en-US"/>
+        </w:rPr>
+        <w:t>_predict,</w:t>
+      </w:r>
+      <w:r>
+        <w:rPr>
+          <w:rFonts w:ascii="Consolas" w:hAnsi="Consolas" w:cs="Courier New"/>
+          <w:color w:val="AA04F9"/>
+          <w:lang w:val="en-US"/>
+        </w:rPr>
+        <w:t>'</w:t>
+      </w:r>
       <w:proofErr w:type="spellStart"/>
       <w:r>
         <w:rPr>
           <w:rFonts w:ascii="Consolas" w:hAnsi="Consolas" w:cs="Courier New"/>
-          <w:color w:val="000000"/>
-          <w:lang w:val="en-US"/>
-        </w:rPr>
-        <w:t>y_predict</w:t>
+          <w:color w:val="AA04F9"/>
+          <w:lang w:val="en-US"/>
+        </w:rPr>
+        <w:t>ko</w:t>
       </w:r>
       <w:proofErr w:type="spellEnd"/>
       <w:r>
         <w:rPr>
           <w:rFonts w:ascii="Consolas" w:hAnsi="Consolas" w:cs="Courier New"/>
-          <w:color w:val="000000"/>
-          <w:lang w:val="en-US"/>
-        </w:rPr>
-        <w:t xml:space="preserve"> = </w:t>
-      </w:r>
-      <w:proofErr w:type="gramStart"/>
-      <w:r>
-        <w:rPr>
-          <w:rFonts w:ascii="Consolas" w:hAnsi="Consolas" w:cs="Courier New"/>
-          <w:color w:val="000000"/>
-          <w:lang w:val="en-US"/>
-        </w:rPr>
-        <w:t>sim(</w:t>
-      </w:r>
-      <w:proofErr w:type="gramEnd"/>
-      <w:r>
-        <w:rPr>
-          <w:rFonts w:ascii="Consolas" w:hAnsi="Consolas" w:cs="Courier New"/>
-          <w:color w:val="000000"/>
-          <w:lang w:val="en-US"/>
-        </w:rPr>
-        <w:t xml:space="preserve">net, </w:t>
-      </w:r>
-      <w:proofErr w:type="spellStart"/>
-      <w:r>
-        <w:rPr>
-          <w:rFonts w:ascii="Consolas" w:hAnsi="Consolas" w:cs="Courier New"/>
-          <w:color w:val="000000"/>
-          <w:lang w:val="en-US"/>
-        </w:rPr>
-        <w:t>x_predict</w:t>
-      </w:r>
-      <w:proofErr w:type="spellEnd"/>
-      <w:r>
-        <w:rPr>
-          <w:rFonts w:ascii="Consolas" w:hAnsi="Consolas" w:cs="Courier New"/>
-          <w:color w:val="000000"/>
-          <w:lang w:val="en-US"/>
-        </w:rPr>
-        <w:t>)</w:t>
-      </w:r>
-      <w:r>
-        <w:rPr>
-          <w:rFonts w:ascii="Consolas" w:hAnsi="Consolas" w:cs="Courier New"/>
-          <w:lang w:val="en-US"/>
-        </w:rPr>
-        <w:t>;</w:t>
+          <w:color w:val="AA04F9"/>
+          <w:lang w:val="en-US"/>
+        </w:rPr>
+        <w:t>'</w:t>
+      </w:r>
+      <w:r>
+        <w:rPr>
+          <w:rFonts w:ascii="Consolas" w:hAnsi="Consolas" w:cs="Courier New"/>
+          <w:color w:val="000000"/>
+          <w:lang w:val="en-US"/>
+        </w:rPr>
+        <w:t>);</w:t>
       </w:r>
     </w:p>
     <w:p>
@@ -2282,68 +2762,79 @@
         <w:ind w:firstLine="851"/>
         <w:rPr>
           <w:rFonts w:ascii="Consolas" w:hAnsi="Consolas" w:cs="Courier New"/>
-          <w:lang w:val="en-US"/>
-        </w:rPr>
-      </w:pPr>
-      <w:r>
-        <w:rPr>
-          <w:rFonts w:ascii="Consolas" w:hAnsi="Consolas" w:cs="Courier New"/>
-          <w:color w:val="000000"/>
-          <w:lang w:val="en-US"/>
-        </w:rPr>
-        <w:t>plot(x_</w:t>
-      </w:r>
+          <w:color w:val="000000"/>
+        </w:rPr>
+      </w:pPr>
+      <w:proofErr w:type="spellStart"/>
       <w:proofErr w:type="gramStart"/>
       <w:r>
         <w:rPr>
           <w:rFonts w:ascii="Consolas" w:hAnsi="Consolas" w:cs="Courier New"/>
           <w:color w:val="000000"/>
-          <w:lang w:val="en-US"/>
-        </w:rPr>
-        <w:t>predict,y</w:t>
+        </w:rPr>
+        <w:t>legend</w:t>
+      </w:r>
+      <w:proofErr w:type="spellEnd"/>
+      <w:r>
+        <w:rPr>
+          <w:rFonts w:ascii="Consolas" w:hAnsi="Consolas" w:cs="Courier New"/>
+          <w:color w:val="000000"/>
+        </w:rPr>
+        <w:t>(</w:t>
       </w:r>
       <w:proofErr w:type="gramEnd"/>
       <w:r>
         <w:rPr>
           <w:rFonts w:ascii="Consolas" w:hAnsi="Consolas" w:cs="Courier New"/>
-          <w:color w:val="000000"/>
-          <w:lang w:val="en-US"/>
-        </w:rPr>
-        <w:t>_predict,</w:t>
-      </w:r>
-      <w:r>
-        <w:rPr>
-          <w:rFonts w:ascii="Consolas" w:hAnsi="Consolas" w:cs="Courier New"/>
           <w:color w:val="AA04F9"/>
-          <w:lang w:val="en-US"/>
+        </w:rPr>
+        <w:t>'График по формуле</w:t>
+      </w:r>
+      <w:r>
+        <w:rPr>
+          <w:rFonts w:ascii="Consolas" w:hAnsi="Consolas" w:cs="Courier New"/>
+          <w:color w:val="AA04F9"/>
+        </w:rPr>
+        <w:t xml:space="preserve"> </w:t>
+      </w:r>
+      <w:r>
+        <w:rPr>
+          <w:rFonts w:ascii="Consolas" w:hAnsi="Consolas" w:cs="Courier New"/>
+          <w:color w:val="AA04F9"/>
+          <w:lang w:val="en-US"/>
+        </w:rPr>
+        <w:t>y</w:t>
+      </w:r>
+      <w:r>
+        <w:rPr>
+          <w:rFonts w:ascii="Consolas" w:hAnsi="Consolas" w:cs="Courier New"/>
+          <w:color w:val="AA04F9"/>
+        </w:rPr>
+        <w:t xml:space="preserve"> = </w:t>
+      </w:r>
+      <w:proofErr w:type="spellStart"/>
+      <w:r>
+        <w:rPr>
+          <w:rFonts w:ascii="Consolas" w:hAnsi="Consolas" w:cs="Courier New"/>
+          <w:color w:val="AA04F9"/>
+          <w:lang w:val="en-US"/>
+        </w:rPr>
+        <w:t>cosx</w:t>
+      </w:r>
+      <w:proofErr w:type="spellEnd"/>
+      <w:r>
+        <w:rPr>
+          <w:rFonts w:ascii="Consolas" w:hAnsi="Consolas" w:cs="Courier New"/>
+          <w:color w:val="AA04F9"/>
         </w:rPr>
         <w:t>'</w:t>
       </w:r>
-      <w:proofErr w:type="spellStart"/>
-      <w:r>
-        <w:rPr>
-          <w:rFonts w:ascii="Consolas" w:hAnsi="Consolas" w:cs="Courier New"/>
-          <w:color w:val="AA04F9"/>
-          <w:lang w:val="en-US"/>
-        </w:rPr>
-        <w:t>ko</w:t>
-      </w:r>
-      <w:proofErr w:type="spellEnd"/>
-      <w:r>
-        <w:rPr>
-          <w:rFonts w:ascii="Consolas" w:hAnsi="Consolas" w:cs="Courier New"/>
-          <w:color w:val="AA04F9"/>
-          <w:lang w:val="en-US"/>
-        </w:rPr>
-        <w:t>'</w:t>
-      </w:r>
-      <w:r>
-        <w:rPr>
-          <w:rFonts w:ascii="Consolas" w:hAnsi="Consolas" w:cs="Courier New"/>
-          <w:color w:val="000000"/>
-          <w:lang w:val="en-US"/>
-        </w:rPr>
-        <w:t>);</w:t>
+      <w:r>
+        <w:rPr>
+          <w:rFonts w:ascii="Consolas" w:hAnsi="Consolas" w:cs="Courier New"/>
+          <w:color w:val="000000"/>
+        </w:rPr>
+        <w:t>,</w:t>
       </w:r>
     </w:p>
     <w:p>
@@ -2357,69 +2848,12 @@
           <w:color w:val="000000"/>
         </w:rPr>
       </w:pPr>
-      <w:proofErr w:type="spellStart"/>
-      <w:proofErr w:type="gramStart"/>
-      <w:r>
-        <w:rPr>
-          <w:rFonts w:ascii="Consolas" w:hAnsi="Consolas" w:cs="Courier New"/>
-          <w:color w:val="000000"/>
-        </w:rPr>
-        <w:t>legend</w:t>
-      </w:r>
-      <w:proofErr w:type="spellEnd"/>
-      <w:r>
-        <w:rPr>
-          <w:rFonts w:ascii="Consolas" w:hAnsi="Consolas" w:cs="Courier New"/>
-          <w:color w:val="000000"/>
-        </w:rPr>
-        <w:t>(</w:t>
-      </w:r>
-      <w:proofErr w:type="gramEnd"/>
       <w:r>
         <w:rPr>
           <w:rFonts w:ascii="Consolas" w:hAnsi="Consolas" w:cs="Courier New"/>
           <w:color w:val="AA04F9"/>
         </w:rPr>
-        <w:t>'График по формуле</w:t>
-      </w:r>
-      <w:r>
-        <w:rPr>
-          <w:rFonts w:ascii="Consolas" w:hAnsi="Consolas" w:cs="Courier New"/>
-          <w:color w:val="AA04F9"/>
-        </w:rPr>
-        <w:t xml:space="preserve"> </w:t>
-      </w:r>
-      <w:r>
-        <w:rPr>
-          <w:rFonts w:ascii="Consolas" w:hAnsi="Consolas" w:cs="Courier New"/>
-          <w:color w:val="AA04F9"/>
-          <w:lang w:val="en-US"/>
-        </w:rPr>
-        <w:t>y</w:t>
-      </w:r>
-      <w:r>
-        <w:rPr>
-          <w:rFonts w:ascii="Consolas" w:hAnsi="Consolas" w:cs="Courier New"/>
-          <w:color w:val="AA04F9"/>
-        </w:rPr>
-        <w:t xml:space="preserve"> = </w:t>
-      </w:r>
-      <w:proofErr w:type="spellStart"/>
-      <w:r>
-        <w:rPr>
-          <w:rFonts w:ascii="Consolas" w:hAnsi="Consolas" w:cs="Courier New"/>
-          <w:color w:val="AA04F9"/>
-          <w:lang w:val="en-US"/>
-        </w:rPr>
-        <w:t>cosx</w:t>
-      </w:r>
-      <w:proofErr w:type="spellEnd"/>
-      <w:r>
-        <w:rPr>
-          <w:rFonts w:ascii="Consolas" w:hAnsi="Consolas" w:cs="Courier New"/>
-          <w:color w:val="AA04F9"/>
-        </w:rPr>
-        <w:t>'</w:t>
+        <w:t>'Выход от сети'</w:t>
       </w:r>
       <w:r>
         <w:rPr>
@@ -2445,7 +2879,7 @@
           <w:rFonts w:ascii="Consolas" w:hAnsi="Consolas" w:cs="Courier New"/>
           <w:color w:val="AA04F9"/>
         </w:rPr>
-        <w:t>'Выход от сети'</w:t>
+        <w:t>'Реальный результат'</w:t>
       </w:r>
       <w:r>
         <w:rPr>
@@ -2463,7 +2897,6 @@
         <w:ind w:firstLine="851"/>
         <w:rPr>
           <w:rFonts w:ascii="Consolas" w:hAnsi="Consolas" w:cs="Courier New"/>
-          <w:color w:val="000000"/>
         </w:rPr>
       </w:pPr>
       <w:r>
@@ -2471,14 +2904,14 @@
           <w:rFonts w:ascii="Consolas" w:hAnsi="Consolas" w:cs="Courier New"/>
           <w:color w:val="AA04F9"/>
         </w:rPr>
-        <w:t>'Реальный результат'</w:t>
-      </w:r>
-      <w:r>
-        <w:rPr>
-          <w:rFonts w:ascii="Consolas" w:hAnsi="Consolas" w:cs="Courier New"/>
-          <w:color w:val="000000"/>
-        </w:rPr>
-        <w:t>,</w:t>
+        <w:t>'Предсказанный результат'</w:t>
+      </w:r>
+      <w:r>
+        <w:rPr>
+          <w:rFonts w:ascii="Consolas" w:hAnsi="Consolas" w:cs="Courier New"/>
+          <w:color w:val="000000"/>
+        </w:rPr>
+        <w:t>);</w:t>
       </w:r>
     </w:p>
     <w:p>
@@ -2494,16 +2927,32 @@
       <w:r>
         <w:rPr>
           <w:rFonts w:ascii="Consolas" w:hAnsi="Consolas" w:cs="Courier New"/>
+          <w:color w:val="000000"/>
+          <w:lang w:val="en-US"/>
+        </w:rPr>
+        <w:t>hold</w:t>
+      </w:r>
+      <w:r>
+        <w:rPr>
+          <w:rFonts w:ascii="Consolas" w:hAnsi="Consolas" w:cs="Courier New"/>
+          <w:color w:val="000000"/>
+        </w:rPr>
+        <w:t xml:space="preserve"> </w:t>
+      </w:r>
+      <w:r>
+        <w:rPr>
+          <w:rFonts w:ascii="Consolas" w:hAnsi="Consolas" w:cs="Courier New"/>
           <w:color w:val="AA04F9"/>
-        </w:rPr>
-        <w:t>'Предсказанный результат'</w:t>
-      </w:r>
-      <w:r>
-        <w:rPr>
-          <w:rFonts w:ascii="Consolas" w:hAnsi="Consolas" w:cs="Courier New"/>
-          <w:color w:val="000000"/>
-        </w:rPr>
-        <w:t>);</w:t>
+          <w:lang w:val="en-US"/>
+        </w:rPr>
+        <w:t>off</w:t>
+      </w:r>
+      <w:r>
+        <w:rPr>
+          <w:rFonts w:ascii="Consolas" w:hAnsi="Consolas" w:cs="Courier New"/>
+          <w:color w:val="000000"/>
+        </w:rPr>
+        <w:t>;</w:t>
       </w:r>
     </w:p>
     <w:p>
@@ -2514,37 +2963,26 @@
         <w:ind w:firstLine="851"/>
         <w:rPr>
           <w:rFonts w:ascii="Consolas" w:hAnsi="Consolas" w:cs="Courier New"/>
-        </w:rPr>
-      </w:pPr>
-      <w:r>
-        <w:rPr>
-          <w:rFonts w:ascii="Consolas" w:hAnsi="Consolas" w:cs="Courier New"/>
-          <w:color w:val="000000"/>
-          <w:lang w:val="en-US"/>
-        </w:rPr>
-        <w:t>hold</w:t>
-      </w:r>
-      <w:r>
-        <w:rPr>
-          <w:rFonts w:ascii="Consolas" w:hAnsi="Consolas" w:cs="Courier New"/>
-          <w:color w:val="000000"/>
-        </w:rPr>
-        <w:t xml:space="preserve"> </w:t>
-      </w:r>
-      <w:r>
-        <w:rPr>
-          <w:rFonts w:ascii="Consolas" w:hAnsi="Consolas" w:cs="Courier New"/>
-          <w:color w:val="AA04F9"/>
-          <w:lang w:val="en-US"/>
-        </w:rPr>
-        <w:t>off</w:t>
-      </w:r>
-      <w:r>
-        <w:rPr>
-          <w:rFonts w:ascii="Consolas" w:hAnsi="Consolas" w:cs="Courier New"/>
-          <w:color w:val="000000"/>
-        </w:rPr>
-        <w:t>;</w:t>
+          <w:lang w:val="en-US"/>
+        </w:rPr>
+      </w:pPr>
+      <w:proofErr w:type="gramStart"/>
+      <w:r>
+        <w:rPr>
+          <w:rFonts w:ascii="Consolas" w:hAnsi="Consolas" w:cs="Courier New"/>
+          <w:color w:val="000000"/>
+          <w:lang w:val="en-US"/>
+        </w:rPr>
+        <w:t>subplot(</w:t>
+      </w:r>
+      <w:proofErr w:type="gramEnd"/>
+      <w:r>
+        <w:rPr>
+          <w:rFonts w:ascii="Consolas" w:hAnsi="Consolas" w:cs="Courier New"/>
+          <w:color w:val="000000"/>
+          <w:lang w:val="en-US"/>
+        </w:rPr>
+        <w:t>1,2,2);</w:t>
       </w:r>
     </w:p>
     <w:p>
@@ -2558,23 +2996,13 @@
           <w:lang w:val="en-US"/>
         </w:rPr>
       </w:pPr>
-      <w:proofErr w:type="gramStart"/>
-      <w:r>
-        <w:rPr>
-          <w:rFonts w:ascii="Consolas" w:hAnsi="Consolas" w:cs="Courier New"/>
-          <w:color w:val="000000"/>
-          <w:lang w:val="en-US"/>
-        </w:rPr>
-        <w:t>subplot(</w:t>
-      </w:r>
-      <w:proofErr w:type="gramEnd"/>
-      <w:r>
-        <w:rPr>
-          <w:rFonts w:ascii="Consolas" w:hAnsi="Consolas" w:cs="Courier New"/>
-          <w:color w:val="000000"/>
-          <w:lang w:val="en-US"/>
-        </w:rPr>
-        <w:t>1,2,2);</w:t>
+      <w:r>
+        <w:rPr>
+          <w:rFonts w:ascii="Consolas" w:hAnsi="Consolas" w:cs="Courier New"/>
+          <w:color w:val="000000"/>
+          <w:lang w:val="en-US"/>
+        </w:rPr>
+        <w:t xml:space="preserve"> </w:t>
       </w:r>
     </w:p>
     <w:p>
@@ -2594,7 +3022,59 @@
           <w:color w:val="000000"/>
           <w:lang w:val="en-US"/>
         </w:rPr>
-        <w:t xml:space="preserve"> </w:t>
+        <w:t>stem(</w:t>
+      </w:r>
+      <w:proofErr w:type="spellStart"/>
+      <w:r>
+        <w:rPr>
+          <w:rFonts w:ascii="Consolas" w:hAnsi="Consolas" w:cs="Courier New"/>
+          <w:color w:val="000000"/>
+          <w:lang w:val="en-US"/>
+        </w:rPr>
+        <w:t>x_</w:t>
+      </w:r>
+      <w:proofErr w:type="gramStart"/>
+      <w:r>
+        <w:rPr>
+          <w:rFonts w:ascii="Consolas" w:hAnsi="Consolas" w:cs="Courier New"/>
+          <w:color w:val="000000"/>
+          <w:lang w:val="en-US"/>
+        </w:rPr>
+        <w:t>input,net</w:t>
+      </w:r>
+      <w:proofErr w:type="gramEnd"/>
+      <w:r>
+        <w:rPr>
+          <w:rFonts w:ascii="Consolas" w:hAnsi="Consolas" w:cs="Courier New"/>
+          <w:color w:val="000000"/>
+          <w:lang w:val="en-US"/>
+        </w:rPr>
+        <w:t>_errors,</w:t>
+      </w:r>
+      <w:r>
+        <w:rPr>
+          <w:rFonts w:ascii="Consolas" w:hAnsi="Consolas" w:cs="Courier New"/>
+          <w:color w:val="AA04F9"/>
+          <w:lang w:val="en-US"/>
+        </w:rPr>
+        <w:t>'k</w:t>
+      </w:r>
+      <w:proofErr w:type="spellEnd"/>
+      <w:r>
+        <w:rPr>
+          <w:rFonts w:ascii="Consolas" w:hAnsi="Consolas" w:cs="Courier New"/>
+          <w:color w:val="AA04F9"/>
+          <w:lang w:val="en-US"/>
+        </w:rPr>
+        <w:t>.-'</w:t>
+      </w:r>
+      <w:r>
+        <w:rPr>
+          <w:rFonts w:ascii="Consolas" w:hAnsi="Consolas" w:cs="Courier New"/>
+          <w:color w:val="000000"/>
+          <w:lang w:val="en-US"/>
+        </w:rPr>
+        <w:t>);</w:t>
       </w:r>
     </w:p>
     <w:p>
@@ -2605,66 +3085,36 @@
         <w:ind w:firstLine="851"/>
         <w:rPr>
           <w:rFonts w:ascii="Consolas" w:hAnsi="Consolas" w:cs="Courier New"/>
-          <w:lang w:val="en-US"/>
-        </w:rPr>
-      </w:pPr>
-      <w:r>
-        <w:rPr>
-          <w:rFonts w:ascii="Consolas" w:hAnsi="Consolas" w:cs="Courier New"/>
-          <w:color w:val="000000"/>
-          <w:lang w:val="en-US"/>
-        </w:rPr>
-        <w:t>stem(</w:t>
-      </w:r>
+          <w:color w:val="000000"/>
+        </w:rPr>
+      </w:pPr>
       <w:proofErr w:type="spellStart"/>
       <w:r>
         <w:rPr>
           <w:rFonts w:ascii="Consolas" w:hAnsi="Consolas" w:cs="Courier New"/>
           <w:color w:val="000000"/>
-          <w:lang w:val="en-US"/>
-        </w:rPr>
-        <w:t>x_</w:t>
-      </w:r>
-      <w:proofErr w:type="gramStart"/>
-      <w:r>
-        <w:rPr>
-          <w:rFonts w:ascii="Consolas" w:hAnsi="Consolas" w:cs="Courier New"/>
-          <w:color w:val="000000"/>
-          <w:lang w:val="en-US"/>
-        </w:rPr>
-        <w:t>input,net</w:t>
-      </w:r>
-      <w:proofErr w:type="gramEnd"/>
-      <w:r>
-        <w:rPr>
-          <w:rFonts w:ascii="Consolas" w:hAnsi="Consolas" w:cs="Courier New"/>
-          <w:color w:val="000000"/>
-          <w:lang w:val="en-US"/>
-        </w:rPr>
-        <w:t>_errors,</w:t>
+        </w:rPr>
+        <w:t>legend</w:t>
+      </w:r>
+      <w:proofErr w:type="spellEnd"/>
+      <w:r>
+        <w:rPr>
+          <w:rFonts w:ascii="Consolas" w:hAnsi="Consolas" w:cs="Courier New"/>
+          <w:color w:val="000000"/>
+        </w:rPr>
+        <w:t>(</w:t>
       </w:r>
       <w:r>
         <w:rPr>
           <w:rFonts w:ascii="Consolas" w:hAnsi="Consolas" w:cs="Courier New"/>
           <w:color w:val="AA04F9"/>
-          <w:lang w:val="en-US"/>
-        </w:rPr>
-        <w:t>'k</w:t>
-      </w:r>
-      <w:proofErr w:type="spellEnd"/>
-      <w:r>
-        <w:rPr>
-          <w:rFonts w:ascii="Consolas" w:hAnsi="Consolas" w:cs="Courier New"/>
-          <w:color w:val="AA04F9"/>
-          <w:lang w:val="en-US"/>
-        </w:rPr>
-        <w:t>.-'</w:t>
-      </w:r>
-      <w:r>
-        <w:rPr>
-          <w:rFonts w:ascii="Consolas" w:hAnsi="Consolas" w:cs="Courier New"/>
-          <w:color w:val="000000"/>
-          <w:lang w:val="en-US"/>
+        </w:rPr>
+        <w:t>'Ошибки'</w:t>
+      </w:r>
+      <w:r>
+        <w:rPr>
+          <w:rFonts w:ascii="Consolas" w:hAnsi="Consolas" w:cs="Courier New"/>
+          <w:color w:val="000000"/>
         </w:rPr>
         <w:t>);</w:t>
       </w:r>
@@ -2676,48 +3126,6 @@
         <w:adjustRightInd w:val="0"/>
         <w:ind w:firstLine="851"/>
         <w:rPr>
-          <w:rFonts w:ascii="Consolas" w:hAnsi="Consolas" w:cs="Courier New"/>
-          <w:color w:val="000000"/>
-        </w:rPr>
-      </w:pPr>
-      <w:proofErr w:type="spellStart"/>
-      <w:r>
-        <w:rPr>
-          <w:rFonts w:ascii="Consolas" w:hAnsi="Consolas" w:cs="Courier New"/>
-          <w:color w:val="000000"/>
-        </w:rPr>
-        <w:t>legend</w:t>
-      </w:r>
-      <w:proofErr w:type="spellEnd"/>
-      <w:r>
-        <w:rPr>
-          <w:rFonts w:ascii="Consolas" w:hAnsi="Consolas" w:cs="Courier New"/>
-          <w:color w:val="000000"/>
-        </w:rPr>
-        <w:t>(</w:t>
-      </w:r>
-      <w:r>
-        <w:rPr>
-          <w:rFonts w:ascii="Consolas" w:hAnsi="Consolas" w:cs="Courier New"/>
-          <w:color w:val="AA04F9"/>
-        </w:rPr>
-        <w:t>'Ошибки'</w:t>
-      </w:r>
-      <w:r>
-        <w:rPr>
-          <w:rFonts w:ascii="Consolas" w:hAnsi="Consolas" w:cs="Courier New"/>
-          <w:color w:val="000000"/>
-        </w:rPr>
-        <w:t>);</w:t>
-      </w:r>
-    </w:p>
-    <w:p>
-      <w:pPr>
-        <w:autoSpaceDE w:val="0"/>
-        <w:autoSpaceDN w:val="0"/>
-        <w:adjustRightInd w:val="0"/>
-        <w:ind w:firstLine="851"/>
-        <w:rPr>
           <w:rFonts w:ascii="Courier New" w:hAnsi="Courier New" w:cs="Courier New"/>
           <w:color w:val="000000"/>
           <w:sz w:val="20"/>
@@ -2758,9 +3166,9 @@
           <w:lang w:val="en-US" w:eastAsia="en-US"/>
         </w:rPr>
         <w:drawing>
-          <wp:inline distT="0" distB="0" distL="0" distR="0" wp14:anchorId="58214410" wp14:editId="625944AE">
-            <wp:extent cx="3756660" cy="3076406"/>
-            <wp:effectExtent l="0" t="0" r="0" b="0"/>
+          <wp:inline distT="0" distB="0" distL="0" distR="0" wp14:anchorId="58214410" wp14:editId="6C162DAB">
+            <wp:extent cx="4438452" cy="3634740"/>
+            <wp:effectExtent l="0" t="0" r="635" b="3810"/>
             <wp:docPr id="27" name="Рисунок 27" descr="https://sun9-24.userapi.com/impg/2NRdfpxWdudr2uy2_qWrxCUn8dHcBtqCghgymg/VUheyc4o-Lw.jpg?size=950x778&amp;quality=96&amp;proxy=1&amp;sign=890799244a47e6d5770a3543cd439614&amp;type=album"/>
             <wp:cNvGraphicFramePr>
               <a:graphicFrameLocks xmlns:a="http://schemas.openxmlformats.org/drawingml/2006/main" noChangeAspect="1"/>
@@ -2775,7 +3183,7 @@
                     </pic:cNvPicPr>
                   </pic:nvPicPr>
                   <pic:blipFill>
-                    <a:blip r:embed="rId11" cstate="print">
+                    <a:blip r:embed="rId13" cstate="print">
                       <a:extLst>
                         <a:ext uri="{28A0092B-C50C-407E-A947-70E740481C1C}">
                           <a14:useLocalDpi xmlns:a14="http://schemas.microsoft.com/office/drawing/2010/main" val="0"/>
@@ -2790,7 +3198,7 @@
                   <pic:spPr bwMode="auto">
                     <a:xfrm>
                       <a:off x="0" y="0"/>
-                      <a:ext cx="3795496" cy="3108210"/>
+                      <a:ext cx="4495418" cy="3681390"/>
                     </a:xfrm>
                     <a:prstGeom prst="rect">
                       <a:avLst/>
@@ -2828,16 +3236,93 @@
           <w:sz w:val="28"/>
           <w:szCs w:val="28"/>
         </w:rPr>
-        <w:t>Рисунок 6</w:t>
+        <w:t xml:space="preserve">Рисунок </w:t>
       </w:r>
       <w:r>
         <w:rPr>
           <w:bCs/>
           <w:sz w:val="28"/>
           <w:szCs w:val="28"/>
+          <w:lang w:val="en-US"/>
+        </w:rPr>
+        <w:t>8</w:t>
+      </w:r>
+      <w:r>
+        <w:rPr>
+          <w:bCs/>
+          <w:sz w:val="28"/>
+          <w:szCs w:val="28"/>
         </w:rPr>
         <w:t>. Результат визуализации</w:t>
       </w:r>
+    </w:p>
+    <w:p>
+      <w:pPr>
+        <w:pStyle w:val="a5"/>
+        <w:tabs>
+          <w:tab w:val="left" w:pos="284"/>
+        </w:tabs>
+        <w:spacing w:line="360" w:lineRule="auto"/>
+        <w:ind w:left="0" w:firstLine="851"/>
+        <w:jc w:val="center"/>
+        <w:rPr>
+          <w:bCs/>
+          <w:sz w:val="28"/>
+          <w:szCs w:val="28"/>
+          <w:lang w:val="en-US"/>
+        </w:rPr>
+      </w:pPr>
+    </w:p>
+    <w:p>
+      <w:pPr>
+        <w:pStyle w:val="a5"/>
+        <w:tabs>
+          <w:tab w:val="left" w:pos="284"/>
+        </w:tabs>
+        <w:spacing w:line="360" w:lineRule="auto"/>
+        <w:ind w:left="0" w:firstLine="851"/>
+        <w:jc w:val="center"/>
+        <w:rPr>
+          <w:bCs/>
+          <w:sz w:val="28"/>
+          <w:szCs w:val="28"/>
+          <w:lang w:val="en-US"/>
+        </w:rPr>
+      </w:pPr>
+    </w:p>
+    <w:p>
+      <w:pPr>
+        <w:pStyle w:val="a5"/>
+        <w:tabs>
+          <w:tab w:val="left" w:pos="284"/>
+        </w:tabs>
+        <w:spacing w:line="360" w:lineRule="auto"/>
+        <w:ind w:left="0" w:firstLine="851"/>
+        <w:jc w:val="center"/>
+        <w:rPr>
+          <w:bCs/>
+          <w:sz w:val="28"/>
+          <w:szCs w:val="28"/>
+          <w:lang w:val="en-US"/>
+        </w:rPr>
+      </w:pPr>
+    </w:p>
+    <w:p>
+      <w:pPr>
+        <w:pStyle w:val="a5"/>
+        <w:tabs>
+          <w:tab w:val="left" w:pos="284"/>
+        </w:tabs>
+        <w:spacing w:line="360" w:lineRule="auto"/>
+        <w:ind w:left="0" w:firstLine="851"/>
+        <w:jc w:val="center"/>
+        <w:rPr>
+          <w:bCs/>
+          <w:sz w:val="28"/>
+          <w:szCs w:val="28"/>
+          <w:lang w:val="en-US"/>
+        </w:rPr>
+      </w:pPr>
     </w:p>
     <w:p>
       <w:pPr>
@@ -2853,6 +3338,7 @@
           <w:bCs/>
           <w:sz w:val="28"/>
           <w:szCs w:val="28"/>
+          <w:lang w:val="en-US"/>
         </w:rPr>
       </w:pPr>
       <w:r>
@@ -2862,6 +3348,7 @@
           <w:sz w:val="28"/>
           <w:szCs w:val="28"/>
         </w:rPr>
+        <w:lastRenderedPageBreak/>
         <w:t>Вывод</w:t>
       </w:r>
     </w:p>
@@ -2880,7 +3367,6 @@
           <w:sz w:val="28"/>
           <w:szCs w:val="28"/>
         </w:rPr>
-        <w:lastRenderedPageBreak/>
         <w:t xml:space="preserve">В </w:t>
       </w:r>
       <w:r>
@@ -4172,6 +4658,11 @@
     <w:basedOn w:val="a0"/>
     <w:rsid w:val="00447702"/>
   </w:style>
+  <w:style w:type="character" w:customStyle="1" w:styleId="s7816c7771">
+    <w:name w:val="s7816c7771"/>
+    <w:basedOn w:val="a0"/>
+    <w:rsid w:val="0014751D"/>
+  </w:style>
 </w:styles>
 </file>
 

</xml_diff>

<commit_message>
commit on 2 march
</commit_message>
<xml_diff>
--- a/4 курс/Введение в искусственный интеллект/Parakhin_PRI120_VVII_lab3.docx
+++ b/4 курс/Введение в искусственный интеллект/Parakhin_PRI120_VVII_lab3.docx
@@ -918,6 +918,65 @@
           <w:sz w:val="28"/>
           <w:szCs w:val="28"/>
         </w:rPr>
+        <w:t xml:space="preserve">Выполнять задание я буду внутри </w:t>
+      </w:r>
+      <w:proofErr w:type="spellStart"/>
+      <w:r>
+        <w:rPr>
+          <w:sz w:val="28"/>
+          <w:szCs w:val="28"/>
+          <w:lang w:val="en-US"/>
+        </w:rPr>
+        <w:t>Matlab</w:t>
+      </w:r>
+      <w:proofErr w:type="spellEnd"/>
+      <w:r>
+        <w:rPr>
+          <w:sz w:val="28"/>
+          <w:szCs w:val="28"/>
+        </w:rPr>
+        <w:t xml:space="preserve"> </w:t>
+      </w:r>
+      <w:r>
+        <w:rPr>
+          <w:sz w:val="28"/>
+          <w:szCs w:val="28"/>
+          <w:lang w:val="en-US"/>
+        </w:rPr>
+        <w:t>Online</w:t>
+      </w:r>
+      <w:r>
+        <w:rPr>
+          <w:sz w:val="28"/>
+          <w:szCs w:val="28"/>
+        </w:rPr>
+        <w:t>.</w:t>
+      </w:r>
+    </w:p>
+    <w:p>
+      <w:pPr>
+        <w:spacing w:line="360" w:lineRule="auto"/>
+        <w:jc w:val="both"/>
+        <w:rPr>
+          <w:sz w:val="28"/>
+          <w:szCs w:val="28"/>
+        </w:rPr>
+      </w:pPr>
+    </w:p>
+    <w:p>
+      <w:pPr>
+        <w:spacing w:line="360" w:lineRule="auto"/>
+        <w:jc w:val="both"/>
+        <w:rPr>
+          <w:sz w:val="28"/>
+          <w:szCs w:val="28"/>
+        </w:rPr>
+      </w:pPr>
+      <w:r>
+        <w:rPr>
+          <w:sz w:val="28"/>
+          <w:szCs w:val="28"/>
+        </w:rPr>
         <w:t xml:space="preserve">Задаем </w:t>
       </w:r>
       <w:r>
@@ -926,6 +985,21 @@
           <w:szCs w:val="28"/>
         </w:rPr>
         <w:t>исходные данные</w:t>
+      </w:r>
+      <w:r>
+        <w:rPr>
+          <w:sz w:val="28"/>
+          <w:szCs w:val="28"/>
+        </w:rPr>
+        <w:t xml:space="preserve"> внутри </w:t>
+      </w:r>
+      <w:r>
+        <w:rPr>
+          <w:sz w:val="28"/>
+          <w:szCs w:val="28"/>
+          <w:lang w:val="en-US"/>
+        </w:rPr>
+        <w:t>workspace</w:t>
       </w:r>
       <w:r>
         <w:rPr>
@@ -1149,34 +1223,6 @@
     </w:p>
     <w:p>
       <w:pPr>
-        <w:jc w:val="center"/>
-        <w:rPr>
-          <w:sz w:val="28"/>
-          <w:szCs w:val="28"/>
-        </w:rPr>
-      </w:pPr>
-    </w:p>
-    <w:p>
-      <w:pPr>
-        <w:jc w:val="center"/>
-        <w:rPr>
-          <w:sz w:val="28"/>
-          <w:szCs w:val="28"/>
-        </w:rPr>
-      </w:pPr>
-    </w:p>
-    <w:p>
-      <w:pPr>
-        <w:jc w:val="center"/>
-        <w:rPr>
-          <w:sz w:val="28"/>
-          <w:szCs w:val="28"/>
-        </w:rPr>
-      </w:pPr>
-    </w:p>
-    <w:p>
-      <w:pPr>
-        <w:jc w:val="center"/>
         <w:rPr>
           <w:rFonts w:ascii="Courier New" w:hAnsi="Courier New" w:cs="Courier New"/>
         </w:rPr>
@@ -1814,7 +1860,6 @@
         <w:rPr>
           <w:sz w:val="28"/>
           <w:szCs w:val="28"/>
-          <w:lang w:val="en-US"/>
         </w:rPr>
       </w:pPr>
       <w:r>
@@ -1952,36 +1997,46 @@
           <w:szCs w:val="28"/>
         </w:rPr>
       </w:pPr>
-      <w:r>
-        <w:rPr>
-          <w:sz w:val="28"/>
-          <w:szCs w:val="28"/>
-        </w:rPr>
-        <w:t>Далее можно экспортировать данные</w:t>
-      </w:r>
-      <w:r>
-        <w:rPr>
-          <w:sz w:val="28"/>
-          <w:szCs w:val="28"/>
-        </w:rPr>
-        <w:t xml:space="preserve"> (</w:t>
-      </w:r>
-      <w:r>
-        <w:rPr>
-          <w:sz w:val="28"/>
-          <w:szCs w:val="28"/>
-        </w:rPr>
-        <w:t>как на рисунке 5):</w:t>
-      </w:r>
     </w:p>
     <w:p>
       <w:pPr>
         <w:spacing w:before="240" w:line="360" w:lineRule="auto"/>
-        <w:ind w:left="851"/>
-        <w:jc w:val="center"/>
-        <w:rPr>
-          <w:sz w:val="32"/>
-          <w:szCs w:val="32"/>
+        <w:jc w:val="both"/>
+        <w:rPr>
+          <w:sz w:val="28"/>
+          <w:szCs w:val="28"/>
+        </w:rPr>
+      </w:pPr>
+      <w:r>
+        <w:rPr>
+          <w:sz w:val="28"/>
+          <w:szCs w:val="28"/>
+        </w:rPr>
+        <w:t xml:space="preserve">Далее экспортируем данные в виде переменной </w:t>
+      </w:r>
+      <w:r>
+        <w:rPr>
+          <w:sz w:val="28"/>
+          <w:szCs w:val="28"/>
+          <w:lang w:val="en-US"/>
+        </w:rPr>
+        <w:t>results</w:t>
+      </w:r>
+      <w:r>
+        <w:rPr>
+          <w:sz w:val="28"/>
+          <w:szCs w:val="28"/>
+        </w:rPr>
+        <w:t>, представляющей собой массив структур:</w:t>
+      </w:r>
+    </w:p>
+    <w:p>
+      <w:pPr>
+        <w:spacing w:before="240" w:line="360" w:lineRule="auto"/>
+        <w:jc w:val="both"/>
+        <w:rPr>
+          <w:sz w:val="28"/>
+          <w:szCs w:val="28"/>
         </w:rPr>
       </w:pPr>
       <w:r>
@@ -1990,10 +2045,10 @@
           <w:lang w:val="en-US" w:eastAsia="en-US"/>
         </w:rPr>
         <w:drawing>
-          <wp:inline distT="0" distB="0" distL="0" distR="0" wp14:anchorId="7B970A8B" wp14:editId="45113815">
-            <wp:extent cx="3824918" cy="2204470"/>
-            <wp:effectExtent l="0" t="0" r="4445" b="5715"/>
-            <wp:docPr id="24" name="Рисунок 24"/>
+          <wp:inline distT="0" distB="0" distL="0" distR="0" wp14:anchorId="54FB7AC5" wp14:editId="5641524D">
+            <wp:extent cx="5940425" cy="1390650"/>
+            <wp:effectExtent l="0" t="0" r="3175" b="0"/>
+            <wp:docPr id="3" name="Рисунок 3"/>
             <wp:cNvGraphicFramePr>
               <a:graphicFrameLocks xmlns:a="http://schemas.openxmlformats.org/drawingml/2006/main" noChangeAspect="1"/>
             </wp:cNvGraphicFramePr>
@@ -2013,7 +2068,7 @@
                   <pic:spPr>
                     <a:xfrm>
                       <a:off x="0" y="0"/>
-                      <a:ext cx="3869880" cy="2230384"/>
+                      <a:ext cx="5940425" cy="1390650"/>
                     </a:xfrm>
                     <a:prstGeom prst="rect">
                       <a:avLst/>
@@ -2029,35 +2084,61 @@
     <w:p>
       <w:pPr>
         <w:spacing w:before="240" w:line="360" w:lineRule="auto"/>
-        <w:ind w:left="851"/>
         <w:jc w:val="center"/>
         <w:rPr>
           <w:sz w:val="28"/>
           <w:szCs w:val="28"/>
-        </w:rPr>
-      </w:pPr>
-      <w:r>
-        <w:rPr>
-          <w:sz w:val="28"/>
-          <w:szCs w:val="28"/>
-        </w:rPr>
-        <w:t xml:space="preserve">Рисунок </w:t>
-      </w:r>
-      <w:r>
-        <w:rPr>
-          <w:sz w:val="28"/>
-          <w:szCs w:val="28"/>
-          <w:lang w:val="en-US"/>
-        </w:rPr>
-        <w:t>7</w:t>
-      </w:r>
-      <w:r>
-        <w:rPr>
-          <w:sz w:val="28"/>
-          <w:szCs w:val="28"/>
-        </w:rPr>
-        <w:t>. Экспорт данных</w:t>
-      </w:r>
+          <w:lang w:val="en-US"/>
+        </w:rPr>
+      </w:pPr>
+      <w:r>
+        <w:rPr>
+          <w:sz w:val="28"/>
+          <w:szCs w:val="28"/>
+        </w:rPr>
+        <w:t xml:space="preserve">Рисунок 7. Экспорт в переменную </w:t>
+      </w:r>
+      <w:r>
+        <w:rPr>
+          <w:sz w:val="28"/>
+          <w:szCs w:val="28"/>
+          <w:lang w:val="en-US"/>
+        </w:rPr>
+        <w:t>results</w:t>
+      </w:r>
+    </w:p>
+    <w:p>
+      <w:pPr>
+        <w:spacing w:before="240" w:line="360" w:lineRule="auto"/>
+        <w:jc w:val="center"/>
+        <w:rPr>
+          <w:sz w:val="28"/>
+          <w:szCs w:val="28"/>
+          <w:lang w:val="en-US"/>
+        </w:rPr>
+      </w:pPr>
+    </w:p>
+    <w:p>
+      <w:pPr>
+        <w:spacing w:before="240" w:line="360" w:lineRule="auto"/>
+        <w:jc w:val="center"/>
+        <w:rPr>
+          <w:sz w:val="28"/>
+          <w:szCs w:val="28"/>
+          <w:lang w:val="en-US"/>
+        </w:rPr>
+      </w:pPr>
+    </w:p>
+    <w:p>
+      <w:pPr>
+        <w:spacing w:before="240" w:line="360" w:lineRule="auto"/>
+        <w:jc w:val="center"/>
+        <w:rPr>
+          <w:sz w:val="28"/>
+          <w:szCs w:val="28"/>
+          <w:lang w:val="en-US"/>
+        </w:rPr>
+      </w:pPr>
     </w:p>
     <w:p>
       <w:pPr>
@@ -2073,6 +2154,7 @@
           <w:sz w:val="28"/>
           <w:szCs w:val="28"/>
         </w:rPr>
+        <w:lastRenderedPageBreak/>
         <w:t>Скрипт</w:t>
       </w:r>
       <w:r>
@@ -2119,8 +2201,6 @@
           <w:lang w:val="en-US"/>
         </w:rPr>
       </w:pPr>
-      <w:bookmarkStart w:id="0" w:name="_GoBack"/>
-      <w:bookmarkEnd w:id="0"/>
       <w:proofErr w:type="spellStart"/>
       <w:r>
         <w:rPr>
@@ -2297,7 +2377,6 @@
           <w:color w:val="000000"/>
           <w:lang w:val="en-US"/>
         </w:rPr>
-        <w:lastRenderedPageBreak/>
         <w:t>x = -1:0.05:x_predict;</w:t>
       </w:r>
     </w:p>
@@ -3135,26 +3214,588 @@
     </w:p>
     <w:p>
       <w:pPr>
-        <w:spacing w:before="240" w:line="360" w:lineRule="auto"/>
-        <w:jc w:val="both"/>
-        <w:rPr>
-          <w:sz w:val="28"/>
-          <w:szCs w:val="28"/>
-        </w:rPr>
-      </w:pPr>
-      <w:r>
-        <w:rPr>
-          <w:sz w:val="28"/>
-          <w:szCs w:val="28"/>
-        </w:rPr>
-        <w:t>Результат визуализации данных представлен ниже на рисунке 6:</w:t>
-      </w:r>
-    </w:p>
-    <w:p>
-      <w:pPr>
-        <w:spacing w:before="240" w:line="360" w:lineRule="auto"/>
+        <w:pStyle w:val="a5"/>
+        <w:tabs>
+          <w:tab w:val="left" w:pos="284"/>
+        </w:tabs>
+        <w:spacing w:line="360" w:lineRule="auto"/>
+        <w:ind w:left="0" w:firstLine="851"/>
         <w:jc w:val="center"/>
         <w:rPr>
+          <w:bCs/>
+          <w:sz w:val="28"/>
+          <w:szCs w:val="28"/>
+        </w:rPr>
+      </w:pPr>
+    </w:p>
+    <w:p>
+      <w:pPr>
+        <w:pStyle w:val="a5"/>
+        <w:tabs>
+          <w:tab w:val="left" w:pos="284"/>
+        </w:tabs>
+        <w:spacing w:line="360" w:lineRule="auto"/>
+        <w:ind w:left="0" w:firstLine="851"/>
+        <w:rPr>
+          <w:bCs/>
+          <w:sz w:val="28"/>
+          <w:szCs w:val="28"/>
+        </w:rPr>
+      </w:pPr>
+      <w:r>
+        <w:rPr>
+          <w:bCs/>
+          <w:sz w:val="28"/>
+          <w:szCs w:val="28"/>
+        </w:rPr>
+        <w:t xml:space="preserve">Данный скрипт визуализации не получилось выполнить из-за того, что в </w:t>
+      </w:r>
+      <w:proofErr w:type="spellStart"/>
+      <w:r>
+        <w:rPr>
+          <w:bCs/>
+          <w:sz w:val="28"/>
+          <w:szCs w:val="28"/>
+          <w:lang w:val="en-US"/>
+        </w:rPr>
+        <w:t>Matlab</w:t>
+      </w:r>
+      <w:proofErr w:type="spellEnd"/>
+      <w:r>
+        <w:rPr>
+          <w:bCs/>
+          <w:sz w:val="28"/>
+          <w:szCs w:val="28"/>
+        </w:rPr>
+        <w:t xml:space="preserve"> </w:t>
+      </w:r>
+      <w:r>
+        <w:rPr>
+          <w:bCs/>
+          <w:sz w:val="28"/>
+          <w:szCs w:val="28"/>
+          <w:lang w:val="en-US"/>
+        </w:rPr>
+        <w:t>Online</w:t>
+      </w:r>
+      <w:r>
+        <w:rPr>
+          <w:bCs/>
+          <w:sz w:val="28"/>
+          <w:szCs w:val="28"/>
+        </w:rPr>
+        <w:t xml:space="preserve"> </w:t>
+      </w:r>
+      <w:r>
+        <w:rPr>
+          <w:bCs/>
+          <w:sz w:val="28"/>
+          <w:szCs w:val="28"/>
+        </w:rPr>
+        <w:t xml:space="preserve">данные экспортируются в </w:t>
+      </w:r>
+      <w:r>
+        <w:rPr>
+          <w:bCs/>
+          <w:sz w:val="28"/>
+          <w:szCs w:val="28"/>
+          <w:lang w:val="en-US"/>
+        </w:rPr>
+        <w:t>workspace</w:t>
+      </w:r>
+      <w:r>
+        <w:rPr>
+          <w:bCs/>
+          <w:sz w:val="28"/>
+          <w:szCs w:val="28"/>
+        </w:rPr>
+        <w:t xml:space="preserve"> </w:t>
+      </w:r>
+      <w:r>
+        <w:rPr>
+          <w:bCs/>
+          <w:sz w:val="28"/>
+          <w:szCs w:val="28"/>
+        </w:rPr>
+        <w:t xml:space="preserve">в виде сложной структуры </w:t>
+      </w:r>
+      <w:proofErr w:type="spellStart"/>
+      <w:r>
+        <w:rPr>
+          <w:bCs/>
+          <w:sz w:val="28"/>
+          <w:szCs w:val="28"/>
+          <w:lang w:val="en-US"/>
+        </w:rPr>
+        <w:t>resuls</w:t>
+      </w:r>
+      <w:proofErr w:type="spellEnd"/>
+      <w:r>
+        <w:rPr>
+          <w:bCs/>
+          <w:sz w:val="28"/>
+          <w:szCs w:val="28"/>
+        </w:rPr>
+        <w:t xml:space="preserve"> </w:t>
+      </w:r>
+      <w:r>
+        <w:rPr>
+          <w:bCs/>
+          <w:sz w:val="28"/>
+          <w:szCs w:val="28"/>
+        </w:rPr>
+        <w:t xml:space="preserve">(внутри которой, как я ни старался, не нашел массивов </w:t>
+      </w:r>
+      <w:r>
+        <w:rPr>
+          <w:bCs/>
+          <w:sz w:val="28"/>
+          <w:szCs w:val="28"/>
+          <w:lang w:val="en-US"/>
+        </w:rPr>
+        <w:t>net</w:t>
+      </w:r>
+      <w:r>
+        <w:rPr>
+          <w:bCs/>
+          <w:sz w:val="28"/>
+          <w:szCs w:val="28"/>
+        </w:rPr>
+        <w:t>_</w:t>
+      </w:r>
+      <w:r>
+        <w:rPr>
+          <w:bCs/>
+          <w:sz w:val="28"/>
+          <w:szCs w:val="28"/>
+          <w:lang w:val="en-US"/>
+        </w:rPr>
+        <w:t>outputs</w:t>
+      </w:r>
+      <w:r>
+        <w:rPr>
+          <w:bCs/>
+          <w:sz w:val="28"/>
+          <w:szCs w:val="28"/>
+        </w:rPr>
+        <w:t xml:space="preserve"> </w:t>
+      </w:r>
+      <w:r>
+        <w:rPr>
+          <w:bCs/>
+          <w:sz w:val="28"/>
+          <w:szCs w:val="28"/>
+        </w:rPr>
+        <w:t xml:space="preserve">и </w:t>
+      </w:r>
+      <w:r>
+        <w:rPr>
+          <w:bCs/>
+          <w:sz w:val="28"/>
+          <w:szCs w:val="28"/>
+          <w:lang w:val="en-US"/>
+        </w:rPr>
+        <w:t>net</w:t>
+      </w:r>
+      <w:r>
+        <w:rPr>
+          <w:bCs/>
+          <w:sz w:val="28"/>
+          <w:szCs w:val="28"/>
+        </w:rPr>
+        <w:t>_</w:t>
+      </w:r>
+      <w:r>
+        <w:rPr>
+          <w:bCs/>
+          <w:sz w:val="28"/>
+          <w:szCs w:val="28"/>
+          <w:lang w:val="en-US"/>
+        </w:rPr>
+        <w:t>errors</w:t>
+      </w:r>
+      <w:r>
+        <w:rPr>
+          <w:bCs/>
+          <w:sz w:val="28"/>
+          <w:szCs w:val="28"/>
+        </w:rPr>
+        <w:t>).</w:t>
+      </w:r>
+    </w:p>
+    <w:p>
+      <w:pPr>
+        <w:pStyle w:val="a5"/>
+        <w:tabs>
+          <w:tab w:val="left" w:pos="284"/>
+        </w:tabs>
+        <w:spacing w:line="360" w:lineRule="auto"/>
+        <w:ind w:left="0" w:firstLine="851"/>
+        <w:rPr>
+          <w:bCs/>
+          <w:sz w:val="28"/>
+          <w:szCs w:val="28"/>
+          <w:lang w:val="en-US"/>
+        </w:rPr>
+      </w:pPr>
+    </w:p>
+    <w:p>
+      <w:pPr>
+        <w:pStyle w:val="a5"/>
+        <w:tabs>
+          <w:tab w:val="left" w:pos="284"/>
+        </w:tabs>
+        <w:spacing w:line="360" w:lineRule="auto"/>
+        <w:ind w:left="0" w:firstLine="851"/>
+        <w:rPr>
+          <w:bCs/>
+          <w:sz w:val="28"/>
+          <w:szCs w:val="28"/>
+        </w:rPr>
+      </w:pPr>
+    </w:p>
+    <w:p>
+      <w:pPr>
+        <w:pStyle w:val="a5"/>
+        <w:tabs>
+          <w:tab w:val="left" w:pos="284"/>
+        </w:tabs>
+        <w:spacing w:line="360" w:lineRule="auto"/>
+        <w:ind w:left="0" w:firstLine="851"/>
+        <w:rPr>
+          <w:bCs/>
+          <w:sz w:val="28"/>
+          <w:szCs w:val="28"/>
+        </w:rPr>
+      </w:pPr>
+    </w:p>
+    <w:p>
+      <w:pPr>
+        <w:pStyle w:val="a5"/>
+        <w:tabs>
+          <w:tab w:val="left" w:pos="284"/>
+        </w:tabs>
+        <w:spacing w:line="360" w:lineRule="auto"/>
+        <w:ind w:left="0" w:firstLine="851"/>
+        <w:rPr>
+          <w:bCs/>
+          <w:sz w:val="28"/>
+          <w:szCs w:val="28"/>
+        </w:rPr>
+      </w:pPr>
+    </w:p>
+    <w:p>
+      <w:pPr>
+        <w:pStyle w:val="a5"/>
+        <w:tabs>
+          <w:tab w:val="left" w:pos="284"/>
+        </w:tabs>
+        <w:spacing w:line="360" w:lineRule="auto"/>
+        <w:ind w:left="0" w:firstLine="851"/>
+        <w:rPr>
+          <w:bCs/>
+          <w:sz w:val="28"/>
+          <w:szCs w:val="28"/>
+        </w:rPr>
+      </w:pPr>
+    </w:p>
+    <w:p>
+      <w:pPr>
+        <w:pStyle w:val="a5"/>
+        <w:tabs>
+          <w:tab w:val="left" w:pos="284"/>
+        </w:tabs>
+        <w:spacing w:line="360" w:lineRule="auto"/>
+        <w:ind w:left="0" w:firstLine="851"/>
+        <w:rPr>
+          <w:bCs/>
+          <w:sz w:val="28"/>
+          <w:szCs w:val="28"/>
+        </w:rPr>
+      </w:pPr>
+    </w:p>
+    <w:p>
+      <w:pPr>
+        <w:pStyle w:val="a5"/>
+        <w:tabs>
+          <w:tab w:val="left" w:pos="284"/>
+        </w:tabs>
+        <w:spacing w:line="360" w:lineRule="auto"/>
+        <w:ind w:left="0" w:firstLine="851"/>
+        <w:rPr>
+          <w:bCs/>
+          <w:sz w:val="28"/>
+          <w:szCs w:val="28"/>
+        </w:rPr>
+      </w:pPr>
+    </w:p>
+    <w:p>
+      <w:pPr>
+        <w:pStyle w:val="a5"/>
+        <w:tabs>
+          <w:tab w:val="left" w:pos="284"/>
+        </w:tabs>
+        <w:spacing w:line="360" w:lineRule="auto"/>
+        <w:ind w:left="0" w:firstLine="851"/>
+        <w:rPr>
+          <w:bCs/>
+          <w:sz w:val="28"/>
+          <w:szCs w:val="28"/>
+        </w:rPr>
+      </w:pPr>
+    </w:p>
+    <w:p>
+      <w:pPr>
+        <w:pStyle w:val="a5"/>
+        <w:tabs>
+          <w:tab w:val="left" w:pos="284"/>
+        </w:tabs>
+        <w:spacing w:line="360" w:lineRule="auto"/>
+        <w:ind w:left="0" w:firstLine="851"/>
+        <w:rPr>
+          <w:bCs/>
+          <w:sz w:val="28"/>
+          <w:szCs w:val="28"/>
+        </w:rPr>
+      </w:pPr>
+    </w:p>
+    <w:p>
+      <w:pPr>
+        <w:pStyle w:val="a5"/>
+        <w:tabs>
+          <w:tab w:val="left" w:pos="284"/>
+        </w:tabs>
+        <w:spacing w:line="360" w:lineRule="auto"/>
+        <w:ind w:left="0" w:firstLine="851"/>
+        <w:rPr>
+          <w:bCs/>
+          <w:sz w:val="28"/>
+          <w:szCs w:val="28"/>
+        </w:rPr>
+      </w:pPr>
+      <w:r>
+        <w:rPr>
+          <w:bCs/>
+          <w:sz w:val="28"/>
+          <w:szCs w:val="28"/>
+        </w:rPr>
+        <w:lastRenderedPageBreak/>
+        <w:t xml:space="preserve">Поэтому выполним визуализацию прямо внутри </w:t>
+      </w:r>
+      <w:r>
+        <w:rPr>
+          <w:bCs/>
+          <w:sz w:val="28"/>
+          <w:szCs w:val="28"/>
+          <w:lang w:val="en-US"/>
+        </w:rPr>
+        <w:t>Neural</w:t>
+      </w:r>
+      <w:r>
+        <w:rPr>
+          <w:bCs/>
+          <w:sz w:val="28"/>
+          <w:szCs w:val="28"/>
+        </w:rPr>
+        <w:t xml:space="preserve"> </w:t>
+      </w:r>
+      <w:r>
+        <w:rPr>
+          <w:bCs/>
+          <w:sz w:val="28"/>
+          <w:szCs w:val="28"/>
+          <w:lang w:val="en-US"/>
+        </w:rPr>
+        <w:t>Network</w:t>
+      </w:r>
+      <w:r>
+        <w:rPr>
+          <w:bCs/>
+          <w:sz w:val="28"/>
+          <w:szCs w:val="28"/>
+        </w:rPr>
+        <w:t xml:space="preserve"> </w:t>
+      </w:r>
+      <w:r>
+        <w:rPr>
+          <w:bCs/>
+          <w:sz w:val="28"/>
+          <w:szCs w:val="28"/>
+          <w:lang w:val="en-US"/>
+        </w:rPr>
+        <w:t>Fitting</w:t>
+      </w:r>
+      <w:r>
+        <w:rPr>
+          <w:bCs/>
+          <w:sz w:val="28"/>
+          <w:szCs w:val="28"/>
+        </w:rPr>
+        <w:t xml:space="preserve"> </w:t>
+      </w:r>
+      <w:r>
+        <w:rPr>
+          <w:bCs/>
+          <w:sz w:val="28"/>
+          <w:szCs w:val="28"/>
+          <w:lang w:val="en-US"/>
+        </w:rPr>
+        <w:t>App</w:t>
+      </w:r>
+      <w:r>
+        <w:rPr>
+          <w:bCs/>
+          <w:sz w:val="28"/>
+          <w:szCs w:val="28"/>
+        </w:rPr>
+        <w:t xml:space="preserve"> – а именно во вкладке меню </w:t>
+      </w:r>
+      <w:r>
+        <w:rPr>
+          <w:bCs/>
+          <w:sz w:val="28"/>
+          <w:szCs w:val="28"/>
+          <w:lang w:val="en-US"/>
+        </w:rPr>
+        <w:t>Fit</w:t>
+      </w:r>
+      <w:r>
+        <w:rPr>
+          <w:bCs/>
+          <w:sz w:val="28"/>
+          <w:szCs w:val="28"/>
+        </w:rPr>
+        <w:t xml:space="preserve"> </w:t>
+      </w:r>
+      <w:r>
+        <w:rPr>
+          <w:bCs/>
+          <w:sz w:val="28"/>
+          <w:szCs w:val="28"/>
+          <w:lang w:val="en-US"/>
+        </w:rPr>
+        <w:t>Plot</w:t>
+      </w:r>
+      <w:r>
+        <w:rPr>
+          <w:bCs/>
+          <w:sz w:val="28"/>
+          <w:szCs w:val="28"/>
+        </w:rPr>
+        <w:t xml:space="preserve"> </w:t>
+      </w:r>
+      <w:r>
+        <w:rPr>
+          <w:bCs/>
+          <w:sz w:val="28"/>
+          <w:szCs w:val="28"/>
+        </w:rPr>
+        <w:t xml:space="preserve">– результат визуализации графика исходной функции </w:t>
+      </w:r>
+      <w:r>
+        <w:rPr>
+          <w:bCs/>
+          <w:sz w:val="28"/>
+          <w:szCs w:val="28"/>
+          <w:lang w:val="en-US"/>
+        </w:rPr>
+        <w:t>y</w:t>
+      </w:r>
+      <w:r>
+        <w:rPr>
+          <w:bCs/>
+          <w:sz w:val="28"/>
+          <w:szCs w:val="28"/>
+        </w:rPr>
+        <w:t xml:space="preserve"> = </w:t>
+      </w:r>
+      <w:r>
+        <w:rPr>
+          <w:bCs/>
+          <w:sz w:val="28"/>
+          <w:szCs w:val="28"/>
+          <w:lang w:val="en-US"/>
+        </w:rPr>
+        <w:t>cos</w:t>
+      </w:r>
+      <w:r>
+        <w:rPr>
+          <w:bCs/>
+          <w:sz w:val="28"/>
+          <w:szCs w:val="28"/>
+        </w:rPr>
+        <w:t>(</w:t>
+      </w:r>
+      <w:r>
+        <w:rPr>
+          <w:bCs/>
+          <w:sz w:val="28"/>
+          <w:szCs w:val="28"/>
+          <w:lang w:val="en-US"/>
+        </w:rPr>
+        <w:t>x</w:t>
+      </w:r>
+      <w:r>
+        <w:rPr>
+          <w:bCs/>
+          <w:sz w:val="28"/>
+          <w:szCs w:val="28"/>
+        </w:rPr>
+        <w:t xml:space="preserve">), </w:t>
+      </w:r>
+      <w:r>
+        <w:rPr>
+          <w:bCs/>
+          <w:sz w:val="28"/>
+          <w:szCs w:val="28"/>
+        </w:rPr>
+        <w:t>предсказанной функции и массива</w:t>
+      </w:r>
+      <w:r>
+        <w:rPr>
+          <w:bCs/>
+          <w:sz w:val="28"/>
+          <w:szCs w:val="28"/>
+        </w:rPr>
+        <w:t xml:space="preserve"> (гистограммы)</w:t>
+      </w:r>
+      <w:bookmarkStart w:id="0" w:name="_GoBack"/>
+      <w:bookmarkEnd w:id="0"/>
+      <w:r>
+        <w:rPr>
+          <w:bCs/>
+          <w:sz w:val="28"/>
+          <w:szCs w:val="28"/>
+        </w:rPr>
+        <w:t xml:space="preserve"> ошибок представлен ниже на рисунке 8:</w:t>
+      </w:r>
+    </w:p>
+    <w:p>
+      <w:pPr>
+        <w:pStyle w:val="a5"/>
+        <w:tabs>
+          <w:tab w:val="left" w:pos="284"/>
+        </w:tabs>
+        <w:spacing w:line="360" w:lineRule="auto"/>
+        <w:ind w:left="0" w:firstLine="851"/>
+        <w:rPr>
+          <w:bCs/>
+          <w:sz w:val="28"/>
+          <w:szCs w:val="28"/>
+        </w:rPr>
+      </w:pPr>
+    </w:p>
+    <w:p>
+      <w:pPr>
+        <w:pStyle w:val="a5"/>
+        <w:tabs>
+          <w:tab w:val="left" w:pos="284"/>
+        </w:tabs>
+        <w:spacing w:line="360" w:lineRule="auto"/>
+        <w:ind w:left="-1418" w:right="-850"/>
+        <w:jc w:val="center"/>
+        <w:rPr>
+          <w:bCs/>
           <w:sz w:val="28"/>
           <w:szCs w:val="28"/>
         </w:rPr>
@@ -3162,14 +3803,13 @@
       <w:r>
         <w:rPr>
           <w:noProof/>
-          <w:color w:val="000000" w:themeColor="text1"/>
           <w:lang w:val="en-US" w:eastAsia="en-US"/>
         </w:rPr>
         <w:drawing>
-          <wp:inline distT="0" distB="0" distL="0" distR="0" wp14:anchorId="58214410" wp14:editId="6C162DAB">
-            <wp:extent cx="4438452" cy="3634740"/>
-            <wp:effectExtent l="0" t="0" r="635" b="3810"/>
-            <wp:docPr id="27" name="Рисунок 27" descr="https://sun9-24.userapi.com/impg/2NRdfpxWdudr2uy2_qWrxCUn8dHcBtqCghgymg/VUheyc4o-Lw.jpg?size=950x778&amp;quality=96&amp;proxy=1&amp;sign=890799244a47e6d5770a3543cd439614&amp;type=album"/>
+          <wp:inline distT="0" distB="0" distL="0" distR="0" wp14:anchorId="5FA01D39" wp14:editId="06D060F7">
+            <wp:extent cx="7347021" cy="3535680"/>
+            <wp:effectExtent l="0" t="0" r="6350" b="7620"/>
+            <wp:docPr id="4" name="Рисунок 4"/>
             <wp:cNvGraphicFramePr>
               <a:graphicFrameLocks xmlns:a="http://schemas.openxmlformats.org/drawingml/2006/main" noChangeAspect="1"/>
             </wp:cNvGraphicFramePr>
@@ -3177,42 +3817,53 @@
               <a:graphicData uri="http://schemas.openxmlformats.org/drawingml/2006/picture">
                 <pic:pic xmlns:pic="http://schemas.openxmlformats.org/drawingml/2006/picture">
                   <pic:nvPicPr>
-                    <pic:cNvPr id="0" name="Picture 1" descr="https://sun9-24.userapi.com/impg/2NRdfpxWdudr2uy2_qWrxCUn8dHcBtqCghgymg/VUheyc4o-Lw.jpg?size=950x778&amp;quality=96&amp;proxy=1&amp;sign=890799244a47e6d5770a3543cd439614&amp;type=album"/>
-                    <pic:cNvPicPr>
-                      <a:picLocks noChangeAspect="1" noChangeArrowheads="1"/>
-                    </pic:cNvPicPr>
+                    <pic:cNvPr id="1" name=""/>
+                    <pic:cNvPicPr/>
                   </pic:nvPicPr>
                   <pic:blipFill>
-                    <a:blip r:embed="rId13" cstate="print">
-                      <a:extLst>
-                        <a:ext uri="{28A0092B-C50C-407E-A947-70E740481C1C}">
-                          <a14:useLocalDpi xmlns:a14="http://schemas.microsoft.com/office/drawing/2010/main" val="0"/>
-                        </a:ext>
-                      </a:extLst>
-                    </a:blip>
-                    <a:srcRect/>
+                    <a:blip r:embed="rId13"/>
                     <a:stretch>
                       <a:fillRect/>
                     </a:stretch>
                   </pic:blipFill>
-                  <pic:spPr bwMode="auto">
+                  <pic:spPr>
                     <a:xfrm>
                       <a:off x="0" y="0"/>
-                      <a:ext cx="4495418" cy="3681390"/>
+                      <a:ext cx="7364543" cy="3544112"/>
                     </a:xfrm>
                     <a:prstGeom prst="rect">
                       <a:avLst/>
                     </a:prstGeom>
-                    <a:noFill/>
-                    <a:ln>
-                      <a:noFill/>
-                    </a:ln>
                   </pic:spPr>
                 </pic:pic>
               </a:graphicData>
             </a:graphic>
           </wp:inline>
         </w:drawing>
+      </w:r>
+    </w:p>
+    <w:p>
+      <w:pPr>
+        <w:pStyle w:val="a5"/>
+        <w:tabs>
+          <w:tab w:val="left" w:pos="284"/>
+        </w:tabs>
+        <w:spacing w:line="360" w:lineRule="auto"/>
+        <w:ind w:left="0"/>
+        <w:jc w:val="center"/>
+        <w:rPr>
+          <w:bCs/>
+          <w:sz w:val="28"/>
+          <w:szCs w:val="28"/>
+        </w:rPr>
+      </w:pPr>
+      <w:r>
+        <w:rPr>
+          <w:bCs/>
+          <w:sz w:val="28"/>
+          <w:szCs w:val="28"/>
+        </w:rPr>
+        <w:t>Рисунок 8. График выходной, целевой функции и гистограммы ошибок</w:t>
       </w:r>
     </w:p>
     <w:p>
@@ -3230,30 +3881,25 @@
           <w:szCs w:val="28"/>
         </w:rPr>
       </w:pPr>
-      <w:r>
-        <w:rPr>
-          <w:bCs/>
-          <w:sz w:val="28"/>
-          <w:szCs w:val="28"/>
-        </w:rPr>
-        <w:t xml:space="preserve">Рисунок </w:t>
-      </w:r>
-      <w:r>
-        <w:rPr>
-          <w:bCs/>
-          <w:sz w:val="28"/>
-          <w:szCs w:val="28"/>
-          <w:lang w:val="en-US"/>
-        </w:rPr>
-        <w:t>8</w:t>
-      </w:r>
-      <w:r>
-        <w:rPr>
-          <w:bCs/>
-          <w:sz w:val="28"/>
-          <w:szCs w:val="28"/>
-        </w:rPr>
-        <w:t>. Результат визуализации</w:t>
+    </w:p>
+    <w:p>
+      <w:pPr>
+        <w:spacing w:after="160" w:line="259" w:lineRule="auto"/>
+        <w:ind w:firstLine="851"/>
+        <w:jc w:val="both"/>
+        <w:rPr>
+          <w:bCs/>
+          <w:sz w:val="28"/>
+          <w:szCs w:val="28"/>
+        </w:rPr>
+      </w:pPr>
+      <w:r>
+        <w:rPr>
+          <w:bCs/>
+          <w:sz w:val="28"/>
+          <w:szCs w:val="28"/>
+        </w:rPr>
+        <w:br w:type="page"/>
       </w:r>
     </w:p>
     <w:p>
@@ -3269,58 +3915,6 @@
           <w:bCs/>
           <w:sz w:val="28"/>
           <w:szCs w:val="28"/>
-          <w:lang w:val="en-US"/>
-        </w:rPr>
-      </w:pPr>
-    </w:p>
-    <w:p>
-      <w:pPr>
-        <w:pStyle w:val="a5"/>
-        <w:tabs>
-          <w:tab w:val="left" w:pos="284"/>
-        </w:tabs>
-        <w:spacing w:line="360" w:lineRule="auto"/>
-        <w:ind w:left="0" w:firstLine="851"/>
-        <w:jc w:val="center"/>
-        <w:rPr>
-          <w:bCs/>
-          <w:sz w:val="28"/>
-          <w:szCs w:val="28"/>
-          <w:lang w:val="en-US"/>
-        </w:rPr>
-      </w:pPr>
-    </w:p>
-    <w:p>
-      <w:pPr>
-        <w:pStyle w:val="a5"/>
-        <w:tabs>
-          <w:tab w:val="left" w:pos="284"/>
-        </w:tabs>
-        <w:spacing w:line="360" w:lineRule="auto"/>
-        <w:ind w:left="0" w:firstLine="851"/>
-        <w:jc w:val="center"/>
-        <w:rPr>
-          <w:bCs/>
-          <w:sz w:val="28"/>
-          <w:szCs w:val="28"/>
-          <w:lang w:val="en-US"/>
-        </w:rPr>
-      </w:pPr>
-    </w:p>
-    <w:p>
-      <w:pPr>
-        <w:pStyle w:val="a5"/>
-        <w:tabs>
-          <w:tab w:val="left" w:pos="284"/>
-        </w:tabs>
-        <w:spacing w:line="360" w:lineRule="auto"/>
-        <w:ind w:left="0" w:firstLine="851"/>
-        <w:jc w:val="center"/>
-        <w:rPr>
-          <w:bCs/>
-          <w:sz w:val="28"/>
-          <w:szCs w:val="28"/>
-          <w:lang w:val="en-US"/>
         </w:rPr>
       </w:pPr>
     </w:p>
@@ -3338,7 +3932,6 @@
           <w:bCs/>
           <w:sz w:val="28"/>
           <w:szCs w:val="28"/>
-          <w:lang w:val="en-US"/>
         </w:rPr>
       </w:pPr>
       <w:r>
@@ -3348,9 +3941,25 @@
           <w:sz w:val="28"/>
           <w:szCs w:val="28"/>
         </w:rPr>
-        <w:lastRenderedPageBreak/>
         <w:t>Вывод</w:t>
       </w:r>
+    </w:p>
+    <w:p>
+      <w:pPr>
+        <w:pStyle w:val="a5"/>
+        <w:tabs>
+          <w:tab w:val="left" w:pos="284"/>
+        </w:tabs>
+        <w:spacing w:line="360" w:lineRule="auto"/>
+        <w:ind w:left="0"/>
+        <w:jc w:val="center"/>
+        <w:rPr>
+          <w:b/>
+          <w:bCs/>
+          <w:sz w:val="28"/>
+          <w:szCs w:val="28"/>
+        </w:rPr>
+      </w:pPr>
     </w:p>
     <w:p>
       <w:pPr>

</xml_diff>